<commit_message>
Updated my all diagrams again
Added one document & one ppt
</commit_message>
<xml_diff>
--- a/Intrusion Detection System (Official).docx
+++ b/Intrusion Detection System (Official).docx
@@ -1024,12 +1024,7 @@
             <w:pStyle w:val="TOCHeading"/>
           </w:pPr>
           <w:r>
-            <w:t>Table of Co</w:t>
-          </w:r>
-          <w:bookmarkStart w:id="0" w:name="_GoBack"/>
-          <w:bookmarkEnd w:id="0"/>
-          <w:r>
-            <w:t>ntents</w:t>
+            <w:t>Table of Contents</w:t>
           </w:r>
         </w:p>
         <w:p>
@@ -1052,7 +1047,7 @@
           <w:r>
             <w:fldChar w:fldCharType="separate"/>
           </w:r>
-          <w:hyperlink w:anchor="_Toc37595955" w:history="1">
+          <w:hyperlink w:anchor="_Toc37698363" w:history="1">
             <w:r>
               <w:rPr>
                 <w:rStyle w:val="Hyperlink"/>
@@ -1080,7 +1075,7 @@
                 <w:noProof/>
                 <w:webHidden/>
               </w:rPr>
-              <w:instrText xml:space="preserve"> PAGEREF _Toc37595955 \h </w:instrText>
+              <w:instrText xml:space="preserve"> PAGEREF _Toc37698363 \h </w:instrText>
             </w:r>
             <w:r>
               <w:rPr>
@@ -1122,7 +1117,7 @@
               <w:noProof/>
             </w:rPr>
           </w:pPr>
-          <w:hyperlink w:anchor="_Toc37595956" w:history="1">
+          <w:hyperlink w:anchor="_Toc37698364" w:history="1">
             <w:r>
               <w:rPr>
                 <w:rStyle w:val="Hyperlink"/>
@@ -1149,7 +1144,7 @@
                 <w:noProof/>
                 <w:webHidden/>
               </w:rPr>
-              <w:instrText xml:space="preserve"> PAGEREF _Toc37595956 \h </w:instrText>
+              <w:instrText xml:space="preserve"> PAGEREF _Toc37698364 \h </w:instrText>
             </w:r>
             <w:r>
               <w:rPr>
@@ -1191,7 +1186,7 @@
               <w:noProof/>
             </w:rPr>
           </w:pPr>
-          <w:hyperlink w:anchor="_Toc37595957" w:history="1">
+          <w:hyperlink w:anchor="_Toc37698365" w:history="1">
             <w:r>
               <w:rPr>
                 <w:rStyle w:val="Hyperlink"/>
@@ -1218,7 +1213,7 @@
                 <w:noProof/>
                 <w:webHidden/>
               </w:rPr>
-              <w:instrText xml:space="preserve"> PAGEREF _Toc37595957 \h </w:instrText>
+              <w:instrText xml:space="preserve"> PAGEREF _Toc37698365 \h </w:instrText>
             </w:r>
             <w:r>
               <w:rPr>
@@ -1260,7 +1255,7 @@
               <w:noProof/>
             </w:rPr>
           </w:pPr>
-          <w:hyperlink w:anchor="_Toc37595958" w:history="1">
+          <w:hyperlink w:anchor="_Toc37698366" w:history="1">
             <w:r>
               <w:rPr>
                 <w:rStyle w:val="Hyperlink"/>
@@ -1287,7 +1282,7 @@
                 <w:noProof/>
                 <w:webHidden/>
               </w:rPr>
-              <w:instrText xml:space="preserve"> PAGEREF _Toc37595958 \h </w:instrText>
+              <w:instrText xml:space="preserve"> PAGEREF _Toc37698366 \h </w:instrText>
             </w:r>
             <w:r>
               <w:rPr>
@@ -1329,7 +1324,7 @@
               <w:noProof/>
             </w:rPr>
           </w:pPr>
-          <w:hyperlink w:anchor="_Toc37595959" w:history="1">
+          <w:hyperlink w:anchor="_Toc37698367" w:history="1">
             <w:r>
               <w:rPr>
                 <w:rStyle w:val="Hyperlink"/>
@@ -1356,7 +1351,7 @@
                 <w:noProof/>
                 <w:webHidden/>
               </w:rPr>
-              <w:instrText xml:space="preserve"> PAGEREF _Toc37595959 \h </w:instrText>
+              <w:instrText xml:space="preserve"> PAGEREF _Toc37698367 \h </w:instrText>
             </w:r>
             <w:r>
               <w:rPr>
@@ -1398,7 +1393,7 @@
               <w:noProof/>
             </w:rPr>
           </w:pPr>
-          <w:hyperlink w:anchor="_Toc37595960" w:history="1">
+          <w:hyperlink w:anchor="_Toc37698368" w:history="1">
             <w:r>
               <w:rPr>
                 <w:rStyle w:val="Hyperlink"/>
@@ -1425,7 +1420,7 @@
                 <w:noProof/>
                 <w:webHidden/>
               </w:rPr>
-              <w:instrText xml:space="preserve"> PAGEREF _Toc37595960 \h </w:instrText>
+              <w:instrText xml:space="preserve"> PAGEREF _Toc37698368 \h </w:instrText>
             </w:r>
             <w:r>
               <w:rPr>
@@ -1467,7 +1462,7 @@
               <w:noProof/>
             </w:rPr>
           </w:pPr>
-          <w:hyperlink w:anchor="_Toc37595961" w:history="1">
+          <w:hyperlink w:anchor="_Toc37698369" w:history="1">
             <w:r>
               <w:rPr>
                 <w:rStyle w:val="Hyperlink"/>
@@ -1494,7 +1489,7 @@
                 <w:noProof/>
                 <w:webHidden/>
               </w:rPr>
-              <w:instrText xml:space="preserve"> PAGEREF _Toc37595961 \h </w:instrText>
+              <w:instrText xml:space="preserve"> PAGEREF _Toc37698369 \h </w:instrText>
             </w:r>
             <w:r>
               <w:rPr>
@@ -1536,7 +1531,7 @@
               <w:noProof/>
             </w:rPr>
           </w:pPr>
-          <w:hyperlink w:anchor="_Toc37595962" w:history="1">
+          <w:hyperlink w:anchor="_Toc37698370" w:history="1">
             <w:r>
               <w:rPr>
                 <w:rStyle w:val="Hyperlink"/>
@@ -1564,7 +1559,7 @@
                 <w:noProof/>
                 <w:webHidden/>
               </w:rPr>
-              <w:instrText xml:space="preserve"> PAGEREF _Toc37595962 \h </w:instrText>
+              <w:instrText xml:space="preserve"> PAGEREF _Toc37698370 \h </w:instrText>
             </w:r>
             <w:r>
               <w:rPr>
@@ -1606,7 +1601,7 @@
               <w:noProof/>
             </w:rPr>
           </w:pPr>
-          <w:hyperlink w:anchor="_Toc37595963" w:history="1">
+          <w:hyperlink w:anchor="_Toc37698371" w:history="1">
             <w:r>
               <w:rPr>
                 <w:rStyle w:val="Hyperlink"/>
@@ -1633,7 +1628,7 @@
                 <w:noProof/>
                 <w:webHidden/>
               </w:rPr>
-              <w:instrText xml:space="preserve"> PAGEREF _Toc37595963 \h </w:instrText>
+              <w:instrText xml:space="preserve"> PAGEREF _Toc37698371 \h </w:instrText>
             </w:r>
             <w:r>
               <w:rPr>
@@ -1675,7 +1670,7 @@
               <w:noProof/>
             </w:rPr>
           </w:pPr>
-          <w:hyperlink w:anchor="_Toc37595964" w:history="1">
+          <w:hyperlink w:anchor="_Toc37698372" w:history="1">
             <w:r>
               <w:rPr>
                 <w:rStyle w:val="Hyperlink"/>
@@ -1702,7 +1697,7 @@
                 <w:noProof/>
                 <w:webHidden/>
               </w:rPr>
-              <w:instrText xml:space="preserve"> PAGEREF _Toc37595964 \h </w:instrText>
+              <w:instrText xml:space="preserve"> PAGEREF _Toc37698372 \h </w:instrText>
             </w:r>
             <w:r>
               <w:rPr>
@@ -1744,7 +1739,7 @@
               <w:noProof/>
             </w:rPr>
           </w:pPr>
-          <w:hyperlink w:anchor="_Toc37595965" w:history="1">
+          <w:hyperlink w:anchor="_Toc37698373" w:history="1">
             <w:r>
               <w:rPr>
                 <w:rStyle w:val="Hyperlink"/>
@@ -1772,7 +1767,7 @@
                 <w:noProof/>
                 <w:webHidden/>
               </w:rPr>
-              <w:instrText xml:space="preserve"> PAGEREF _Toc37595965 \h </w:instrText>
+              <w:instrText xml:space="preserve"> PAGEREF _Toc37698373 \h </w:instrText>
             </w:r>
             <w:r>
               <w:rPr>
@@ -1814,7 +1809,7 @@
               <w:noProof/>
             </w:rPr>
           </w:pPr>
-          <w:hyperlink w:anchor="_Toc37595966" w:history="1">
+          <w:hyperlink w:anchor="_Toc37698374" w:history="1">
             <w:r>
               <w:rPr>
                 <w:rStyle w:val="Hyperlink"/>
@@ -1842,7 +1837,7 @@
                 <w:noProof/>
                 <w:webHidden/>
               </w:rPr>
-              <w:instrText xml:space="preserve"> PAGEREF _Toc37595966 \h </w:instrText>
+              <w:instrText xml:space="preserve"> PAGEREF _Toc37698374 \h </w:instrText>
             </w:r>
             <w:r>
               <w:rPr>
@@ -1884,7 +1879,7 @@
               <w:noProof/>
             </w:rPr>
           </w:pPr>
-          <w:hyperlink w:anchor="_Toc37595967" w:history="1">
+          <w:hyperlink w:anchor="_Toc37698375" w:history="1">
             <w:r>
               <w:rPr>
                 <w:rStyle w:val="Hyperlink"/>
@@ -1912,7 +1907,7 @@
                 <w:noProof/>
                 <w:webHidden/>
               </w:rPr>
-              <w:instrText xml:space="preserve"> PAGEREF _Toc37595967 \h </w:instrText>
+              <w:instrText xml:space="preserve"> PAGEREF _Toc37698375 \h </w:instrText>
             </w:r>
             <w:r>
               <w:rPr>
@@ -1954,7 +1949,7 @@
               <w:noProof/>
             </w:rPr>
           </w:pPr>
-          <w:hyperlink w:anchor="_Toc37595968" w:history="1">
+          <w:hyperlink w:anchor="_Toc37698376" w:history="1">
             <w:r>
               <w:rPr>
                 <w:rStyle w:val="Hyperlink"/>
@@ -1982,7 +1977,7 @@
                 <w:noProof/>
                 <w:webHidden/>
               </w:rPr>
-              <w:instrText xml:space="preserve"> PAGEREF _Toc37595968 \h </w:instrText>
+              <w:instrText xml:space="preserve"> PAGEREF _Toc37698376 \h </w:instrText>
             </w:r>
             <w:r>
               <w:rPr>
@@ -2024,7 +2019,7 @@
               <w:noProof/>
             </w:rPr>
           </w:pPr>
-          <w:hyperlink w:anchor="_Toc37595969" w:history="1">
+          <w:hyperlink w:anchor="_Toc37698377" w:history="1">
             <w:r>
               <w:rPr>
                 <w:rStyle w:val="Hyperlink"/>
@@ -2052,7 +2047,7 @@
                 <w:noProof/>
                 <w:webHidden/>
               </w:rPr>
-              <w:instrText xml:space="preserve"> PAGEREF _Toc37595969 \h </w:instrText>
+              <w:instrText xml:space="preserve"> PAGEREF _Toc37698377 \h </w:instrText>
             </w:r>
             <w:r>
               <w:rPr>
@@ -2094,7 +2089,7 @@
               <w:noProof/>
             </w:rPr>
           </w:pPr>
-          <w:hyperlink w:anchor="_Toc37595970" w:history="1">
+          <w:hyperlink w:anchor="_Toc37698378" w:history="1">
             <w:r>
               <w:rPr>
                 <w:rStyle w:val="Hyperlink"/>
@@ -2122,7 +2117,7 @@
                 <w:noProof/>
                 <w:webHidden/>
               </w:rPr>
-              <w:instrText xml:space="preserve"> PAGEREF _Toc37595970 \h </w:instrText>
+              <w:instrText xml:space="preserve"> PAGEREF _Toc37698378 \h </w:instrText>
             </w:r>
             <w:r>
               <w:rPr>
@@ -2164,7 +2159,7 @@
               <w:noProof/>
             </w:rPr>
           </w:pPr>
-          <w:hyperlink w:anchor="_Toc37595971" w:history="1">
+          <w:hyperlink w:anchor="_Toc37698379" w:history="1">
             <w:r>
               <w:rPr>
                 <w:rStyle w:val="Hyperlink"/>
@@ -2192,7 +2187,7 @@
                 <w:noProof/>
                 <w:webHidden/>
               </w:rPr>
-              <w:instrText xml:space="preserve"> PAGEREF _Toc37595971 \h </w:instrText>
+              <w:instrText xml:space="preserve"> PAGEREF _Toc37698379 \h </w:instrText>
             </w:r>
             <w:r>
               <w:rPr>
@@ -2234,14 +2229,13 @@
               <w:noProof/>
             </w:rPr>
           </w:pPr>
-          <w:hyperlink w:anchor="_Toc37595972" w:history="1">
+          <w:hyperlink w:anchor="_Toc37698380" w:history="1">
             <w:r>
               <w:rPr>
                 <w:rStyle w:val="Hyperlink"/>
-                <w:rFonts w:ascii="Times New Roman" w:hAnsi="Times New Roman" w:cs="Times New Roman"/>
-                <w:noProof/>
-              </w:rPr>
-              <w:t>STATE CHART</w:t>
+                <w:noProof/>
+              </w:rPr>
+              <w:t>STATE DIAGRAM</w:t>
             </w:r>
             <w:r>
               <w:rPr>
@@ -2262,7 +2256,7 @@
                 <w:noProof/>
                 <w:webHidden/>
               </w:rPr>
-              <w:instrText xml:space="preserve"> PAGEREF _Toc37595972 \h </w:instrText>
+              <w:instrText xml:space="preserve"> PAGEREF _Toc37698380 \h </w:instrText>
             </w:r>
             <w:r>
               <w:rPr>
@@ -2304,13 +2298,14 @@
               <w:noProof/>
             </w:rPr>
           </w:pPr>
-          <w:hyperlink w:anchor="_Toc37595973" w:history="1">
+          <w:hyperlink w:anchor="_Toc37698381" w:history="1">
             <w:r>
               <w:rPr>
                 <w:rStyle w:val="Hyperlink"/>
-                <w:noProof/>
-              </w:rPr>
-              <w:t>CLASS DIAGRAM</w:t>
+                <w:rFonts w:ascii="Times New Roman" w:hAnsi="Times New Roman" w:cs="Times New Roman"/>
+                <w:noProof/>
+              </w:rPr>
+              <w:t>STATE CHART</w:t>
             </w:r>
             <w:r>
               <w:rPr>
@@ -2331,7 +2326,7 @@
                 <w:noProof/>
                 <w:webHidden/>
               </w:rPr>
-              <w:instrText xml:space="preserve"> PAGEREF _Toc37595973 \h </w:instrText>
+              <w:instrText xml:space="preserve"> PAGEREF _Toc37698381 \h </w:instrText>
             </w:r>
             <w:r>
               <w:rPr>
@@ -2373,13 +2368,13 @@
               <w:noProof/>
             </w:rPr>
           </w:pPr>
-          <w:hyperlink w:anchor="_Toc37595974" w:history="1">
+          <w:hyperlink w:anchor="_Toc37698382" w:history="1">
             <w:r>
               <w:rPr>
                 <w:rStyle w:val="Hyperlink"/>
                 <w:noProof/>
               </w:rPr>
-              <w:t>SEQUENCE DIAGRAM</w:t>
+              <w:t>CLASS DIAGRAM</w:t>
             </w:r>
             <w:r>
               <w:rPr>
@@ -2400,7 +2395,7 @@
                 <w:noProof/>
                 <w:webHidden/>
               </w:rPr>
-              <w:instrText xml:space="preserve"> PAGEREF _Toc37595974 \h </w:instrText>
+              <w:instrText xml:space="preserve"> PAGEREF _Toc37698382 \h </w:instrText>
             </w:r>
             <w:r>
               <w:rPr>
@@ -2442,12 +2437,81 @@
               <w:noProof/>
             </w:rPr>
           </w:pPr>
-          <w:hyperlink w:anchor="_Toc37595975" w:history="1">
+          <w:hyperlink w:anchor="_Toc37698383" w:history="1">
             <w:r>
               <w:rPr>
                 <w:rStyle w:val="Hyperlink"/>
                 <w:noProof/>
               </w:rPr>
+              <w:t>SEQUENCE DIAGRAM</w:t>
+            </w:r>
+            <w:r>
+              <w:rPr>
+                <w:noProof/>
+                <w:webHidden/>
+              </w:rPr>
+              <w:tab/>
+            </w:r>
+            <w:r>
+              <w:rPr>
+                <w:noProof/>
+                <w:webHidden/>
+              </w:rPr>
+              <w:fldChar w:fldCharType="begin"/>
+            </w:r>
+            <w:r>
+              <w:rPr>
+                <w:noProof/>
+                <w:webHidden/>
+              </w:rPr>
+              <w:instrText xml:space="preserve"> PAGEREF _Toc37698383 \h </w:instrText>
+            </w:r>
+            <w:r>
+              <w:rPr>
+                <w:noProof/>
+                <w:webHidden/>
+              </w:rPr>
+            </w:r>
+            <w:r>
+              <w:rPr>
+                <w:noProof/>
+                <w:webHidden/>
+              </w:rPr>
+              <w:fldChar w:fldCharType="separate"/>
+            </w:r>
+            <w:r>
+              <w:rPr>
+                <w:noProof/>
+                <w:webHidden/>
+              </w:rPr>
+              <w:t>24</w:t>
+            </w:r>
+            <w:r>
+              <w:rPr>
+                <w:noProof/>
+                <w:webHidden/>
+              </w:rPr>
+              <w:fldChar w:fldCharType="end"/>
+            </w:r>
+          </w:hyperlink>
+        </w:p>
+        <w:p>
+          <w:pPr>
+            <w:pStyle w:val="TOC1"/>
+            <w:tabs>
+              <w:tab w:val="right" w:leader="dot" w:pos="9350"/>
+            </w:tabs>
+            <w:rPr>
+              <w:rFonts w:eastAsiaTheme="minorEastAsia"/>
+              <w:noProof/>
+            </w:rPr>
+          </w:pPr>
+          <w:hyperlink w:anchor="_Toc37698384" w:history="1">
+            <w:r>
+              <w:rPr>
+                <w:rStyle w:val="Hyperlink"/>
+                <w:noProof/>
+              </w:rPr>
               <w:t>AI in Intrusion Detection System</w:t>
             </w:r>
             <w:r>
@@ -2469,7 +2533,7 @@
                 <w:noProof/>
                 <w:webHidden/>
               </w:rPr>
-              <w:instrText xml:space="preserve"> PAGEREF _Toc37595975 \h </w:instrText>
+              <w:instrText xml:space="preserve"> PAGEREF _Toc37698384 \h </w:instrText>
             </w:r>
             <w:r>
               <w:rPr>
@@ -2489,7 +2553,7 @@
                 <w:noProof/>
                 <w:webHidden/>
               </w:rPr>
-              <w:t>24</w:t>
+              <w:t>25</w:t>
             </w:r>
             <w:r>
               <w:rPr>
@@ -2511,7 +2575,7 @@
               <w:noProof/>
             </w:rPr>
           </w:pPr>
-          <w:hyperlink w:anchor="_Toc37595976" w:history="1">
+          <w:hyperlink w:anchor="_Toc37698385" w:history="1">
             <w:r>
               <w:rPr>
                 <w:rStyle w:val="Hyperlink"/>
@@ -2538,7 +2602,7 @@
                 <w:noProof/>
                 <w:webHidden/>
               </w:rPr>
-              <w:instrText xml:space="preserve"> PAGEREF _Toc37595976 \h </w:instrText>
+              <w:instrText xml:space="preserve"> PAGEREF _Toc37698385 \h </w:instrText>
             </w:r>
             <w:r>
               <w:rPr>
@@ -2558,7 +2622,7 @@
                 <w:noProof/>
                 <w:webHidden/>
               </w:rPr>
-              <w:t>24</w:t>
+              <w:t>25</w:t>
             </w:r>
             <w:r>
               <w:rPr>
@@ -2580,7 +2644,7 @@
               <w:noProof/>
             </w:rPr>
           </w:pPr>
-          <w:hyperlink w:anchor="_Toc37595977" w:history="1">
+          <w:hyperlink w:anchor="_Toc37698386" w:history="1">
             <w:r>
               <w:rPr>
                 <w:rStyle w:val="Hyperlink"/>
@@ -2632,7 +2696,7 @@
                 <w:noProof/>
                 <w:webHidden/>
               </w:rPr>
-              <w:instrText xml:space="preserve"> PAGEREF _Toc37595977 \h </w:instrText>
+              <w:instrText xml:space="preserve"> PAGEREF _Toc37698386 \h </w:instrText>
             </w:r>
             <w:r>
               <w:rPr>
@@ -2652,7 +2716,7 @@
                 <w:noProof/>
                 <w:webHidden/>
               </w:rPr>
-              <w:t>26</w:t>
+              <w:t>27</w:t>
             </w:r>
             <w:r>
               <w:rPr>
@@ -2674,7 +2738,7 @@
               <w:noProof/>
             </w:rPr>
           </w:pPr>
-          <w:hyperlink w:anchor="_Toc37595978" w:history="1">
+          <w:hyperlink w:anchor="_Toc37698387" w:history="1">
             <w:r>
               <w:rPr>
                 <w:rStyle w:val="Hyperlink"/>
@@ -2701,7 +2765,7 @@
                 <w:noProof/>
                 <w:webHidden/>
               </w:rPr>
-              <w:instrText xml:space="preserve"> PAGEREF _Toc37595978 \h </w:instrText>
+              <w:instrText xml:space="preserve"> PAGEREF _Toc37698387 \h </w:instrText>
             </w:r>
             <w:r>
               <w:rPr>
@@ -2721,7 +2785,7 @@
                 <w:noProof/>
                 <w:webHidden/>
               </w:rPr>
-              <w:t>27</w:t>
+              <w:t>28</w:t>
             </w:r>
             <w:r>
               <w:rPr>
@@ -2743,7 +2807,7 @@
               <w:noProof/>
             </w:rPr>
           </w:pPr>
-          <w:hyperlink w:anchor="_Toc37595979" w:history="1">
+          <w:hyperlink w:anchor="_Toc37698388" w:history="1">
             <w:r>
               <w:rPr>
                 <w:rStyle w:val="Hyperlink"/>
@@ -2770,7 +2834,7 @@
                 <w:noProof/>
                 <w:webHidden/>
               </w:rPr>
-              <w:instrText xml:space="preserve"> PAGEREF _Toc37595979 \h </w:instrText>
+              <w:instrText xml:space="preserve"> PAGEREF _Toc37698388 \h </w:instrText>
             </w:r>
             <w:r>
               <w:rPr>
@@ -2790,7 +2854,7 @@
                 <w:noProof/>
                 <w:webHidden/>
               </w:rPr>
-              <w:t>27</w:t>
+              <w:t>28</w:t>
             </w:r>
             <w:r>
               <w:rPr>
@@ -2845,16 +2909,6 @@
     </w:p>
     <w:p>
       <w:pPr>
-        <w:jc w:val="both"/>
-        <w:rPr>
-          <w:rFonts w:ascii="Times New Roman" w:hAnsi="Times New Roman" w:cs="Times New Roman"/>
-          <w:sz w:val="32"/>
-          <w:szCs w:val="32"/>
-        </w:rPr>
-      </w:pPr>
-    </w:p>
-    <w:p>
-      <w:pPr>
         <w:pStyle w:val="Heading1"/>
         <w:rPr>
           <w:rFonts w:ascii="Times New Roman" w:hAnsi="Times New Roman" w:cs="Times New Roman"/>
@@ -2862,7 +2916,7 @@
           <w:szCs w:val="24"/>
         </w:rPr>
       </w:pPr>
-      <w:bookmarkStart w:id="1" w:name="_Toc37595955"/>
+      <w:bookmarkStart w:id="0" w:name="_Toc37698363"/>
       <w:r>
         <w:rPr>
           <w:rFonts w:ascii="Times New Roman" w:hAnsi="Times New Roman" w:cs="Times New Roman"/>
@@ -2872,7 +2926,7 @@
         <w:lastRenderedPageBreak/>
         <w:t>ABSTRACT</w:t>
       </w:r>
-      <w:bookmarkEnd w:id="1"/>
+      <w:bookmarkEnd w:id="0"/>
     </w:p>
     <w:p>
       <w:pPr>
@@ -3160,12 +3214,12 @@
       <w:pPr>
         <w:pStyle w:val="Heading1"/>
       </w:pPr>
-      <w:bookmarkStart w:id="2" w:name="_Toc37595956"/>
+      <w:bookmarkStart w:id="1" w:name="_Toc37698364"/>
       <w:r>
         <w:lastRenderedPageBreak/>
         <w:t>INTRODUCTION</w:t>
       </w:r>
-      <w:bookmarkEnd w:id="2"/>
+      <w:bookmarkEnd w:id="1"/>
     </w:p>
     <w:p>
       <w:pPr>
@@ -3505,12 +3559,12 @@
       <w:pPr>
         <w:pStyle w:val="Heading1"/>
       </w:pPr>
-      <w:bookmarkStart w:id="3" w:name="_Toc37595957"/>
+      <w:bookmarkStart w:id="2" w:name="_Toc37698365"/>
       <w:r>
         <w:lastRenderedPageBreak/>
         <w:t>OBJECTIVE</w:t>
       </w:r>
-      <w:bookmarkEnd w:id="3"/>
+      <w:bookmarkEnd w:id="2"/>
     </w:p>
     <w:p>
       <w:pPr>
@@ -3656,11 +3710,11 @@
       <w:pPr>
         <w:pStyle w:val="Heading2"/>
       </w:pPr>
-      <w:bookmarkStart w:id="4" w:name="_Toc37595958"/>
+      <w:bookmarkStart w:id="3" w:name="_Toc37698366"/>
       <w:r>
         <w:t>SUB-OBJECTIVE</w:t>
       </w:r>
-      <w:bookmarkEnd w:id="4"/>
+      <w:bookmarkEnd w:id="3"/>
     </w:p>
     <w:p>
       <w:pPr>
@@ -3852,11 +3906,109 @@
       <w:pPr>
         <w:pStyle w:val="Heading1"/>
       </w:pPr>
-      <w:bookmarkStart w:id="5" w:name="_Toc37595959"/>
+      <w:bookmarkStart w:id="4" w:name="_Toc37698367"/>
       <w:r>
         <w:lastRenderedPageBreak/>
         <w:t>OUTCOMES</w:t>
       </w:r>
+      <w:bookmarkEnd w:id="4"/>
+    </w:p>
+    <w:p>
+      <w:pPr>
+        <w:jc w:val="both"/>
+        <w:rPr>
+          <w:rFonts w:ascii="Times New Roman" w:hAnsi="Times New Roman" w:cs="Times New Roman"/>
+          <w:sz w:val="24"/>
+          <w:szCs w:val="24"/>
+        </w:rPr>
+      </w:pPr>
+      <w:r>
+        <w:rPr>
+          <w:rFonts w:ascii="Times New Roman" w:hAnsi="Times New Roman" w:cs="Times New Roman"/>
+          <w:sz w:val="24"/>
+          <w:szCs w:val="24"/>
+        </w:rPr>
+        <w:t>‌</w:t>
+      </w:r>
+    </w:p>
+    <w:p>
+      <w:pPr>
+        <w:jc w:val="both"/>
+        <w:rPr>
+          <w:rFonts w:ascii="Times New Roman" w:hAnsi="Times New Roman" w:cs="Times New Roman"/>
+          <w:sz w:val="24"/>
+          <w:szCs w:val="24"/>
+        </w:rPr>
+      </w:pPr>
+      <w:r>
+        <w:rPr>
+          <w:rFonts w:ascii="Times New Roman" w:hAnsi="Times New Roman" w:cs="Times New Roman"/>
+          <w:sz w:val="24"/>
+          <w:szCs w:val="24"/>
+        </w:rPr>
+        <w:t xml:space="preserve">The outcomes of the project is to </w:t>
+      </w:r>
+      <w:r>
+        <w:rPr>
+          <w:rFonts w:ascii="Times New Roman" w:hAnsi="Times New Roman" w:cs="Times New Roman"/>
+          <w:sz w:val="24"/>
+          <w:szCs w:val="24"/>
+        </w:rPr>
+        <w:t>make end user</w:t>
+      </w:r>
+      <w:r>
+        <w:rPr>
+          <w:rFonts w:ascii="Times New Roman" w:hAnsi="Times New Roman" w:cs="Times New Roman"/>
+          <w:sz w:val="24"/>
+          <w:szCs w:val="24"/>
+        </w:rPr>
+        <w:t>’s life easier through making their</w:t>
+      </w:r>
+      <w:r>
+        <w:rPr>
+          <w:rFonts w:ascii="Times New Roman" w:hAnsi="Times New Roman" w:cs="Times New Roman"/>
+          <w:sz w:val="24"/>
+          <w:szCs w:val="24"/>
+        </w:rPr>
+        <w:t xml:space="preserve"> data</w:t>
+      </w:r>
+      <w:r>
+        <w:rPr>
+          <w:rFonts w:ascii="Times New Roman" w:hAnsi="Times New Roman" w:cs="Times New Roman"/>
+          <w:sz w:val="24"/>
+          <w:szCs w:val="24"/>
+        </w:rPr>
+        <w:t xml:space="preserve"> security, which could be more secure while working with Intrusion Detection System (IDS).</w:t>
+      </w:r>
+    </w:p>
+    <w:p>
+      <w:pPr>
+        <w:jc w:val="both"/>
+        <w:rPr>
+          <w:rFonts w:ascii="Times New Roman" w:hAnsi="Times New Roman" w:cs="Times New Roman"/>
+          <w:sz w:val="24"/>
+          <w:szCs w:val="24"/>
+        </w:rPr>
+      </w:pPr>
+    </w:p>
+    <w:p>
+      <w:pPr>
+        <w:jc w:val="both"/>
+        <w:rPr>
+          <w:rFonts w:ascii="Times New Roman" w:hAnsi="Times New Roman" w:cs="Times New Roman"/>
+          <w:sz w:val="24"/>
+          <w:szCs w:val="24"/>
+        </w:rPr>
+      </w:pPr>
+    </w:p>
+    <w:p>
+      <w:pPr>
+        <w:pStyle w:val="Heading2"/>
+      </w:pPr>
+      <w:bookmarkStart w:id="5" w:name="_Toc37698368"/>
+      <w:r>
+        <w:t>EXPECTED OUTCOME</w:t>
+      </w:r>
       <w:bookmarkEnd w:id="5"/>
     </w:p>
     <w:p>
@@ -3868,104 +4020,6 @@
           <w:szCs w:val="24"/>
         </w:rPr>
       </w:pPr>
-      <w:r>
-        <w:rPr>
-          <w:rFonts w:ascii="Times New Roman" w:hAnsi="Times New Roman" w:cs="Times New Roman"/>
-          <w:sz w:val="24"/>
-          <w:szCs w:val="24"/>
-        </w:rPr>
-        <w:t>‌</w:t>
-      </w:r>
-    </w:p>
-    <w:p>
-      <w:pPr>
-        <w:jc w:val="both"/>
-        <w:rPr>
-          <w:rFonts w:ascii="Times New Roman" w:hAnsi="Times New Roman" w:cs="Times New Roman"/>
-          <w:sz w:val="24"/>
-          <w:szCs w:val="24"/>
-        </w:rPr>
-      </w:pPr>
-      <w:r>
-        <w:rPr>
-          <w:rFonts w:ascii="Times New Roman" w:hAnsi="Times New Roman" w:cs="Times New Roman"/>
-          <w:sz w:val="24"/>
-          <w:szCs w:val="24"/>
-        </w:rPr>
-        <w:t xml:space="preserve">The outcomes of the project is to </w:t>
-      </w:r>
-      <w:r>
-        <w:rPr>
-          <w:rFonts w:ascii="Times New Roman" w:hAnsi="Times New Roman" w:cs="Times New Roman"/>
-          <w:sz w:val="24"/>
-          <w:szCs w:val="24"/>
-        </w:rPr>
-        <w:t>make end user</w:t>
-      </w:r>
-      <w:r>
-        <w:rPr>
-          <w:rFonts w:ascii="Times New Roman" w:hAnsi="Times New Roman" w:cs="Times New Roman"/>
-          <w:sz w:val="24"/>
-          <w:szCs w:val="24"/>
-        </w:rPr>
-        <w:t>’s life easier through making their</w:t>
-      </w:r>
-      <w:r>
-        <w:rPr>
-          <w:rFonts w:ascii="Times New Roman" w:hAnsi="Times New Roman" w:cs="Times New Roman"/>
-          <w:sz w:val="24"/>
-          <w:szCs w:val="24"/>
-        </w:rPr>
-        <w:t xml:space="preserve"> data</w:t>
-      </w:r>
-      <w:r>
-        <w:rPr>
-          <w:rFonts w:ascii="Times New Roman" w:hAnsi="Times New Roman" w:cs="Times New Roman"/>
-          <w:sz w:val="24"/>
-          <w:szCs w:val="24"/>
-        </w:rPr>
-        <w:t xml:space="preserve"> security, which could be more secure while working with Intrusion Detection System (IDS).</w:t>
-      </w:r>
-    </w:p>
-    <w:p>
-      <w:pPr>
-        <w:jc w:val="both"/>
-        <w:rPr>
-          <w:rFonts w:ascii="Times New Roman" w:hAnsi="Times New Roman" w:cs="Times New Roman"/>
-          <w:sz w:val="24"/>
-          <w:szCs w:val="24"/>
-        </w:rPr>
-      </w:pPr>
-    </w:p>
-    <w:p>
-      <w:pPr>
-        <w:jc w:val="both"/>
-        <w:rPr>
-          <w:rFonts w:ascii="Times New Roman" w:hAnsi="Times New Roman" w:cs="Times New Roman"/>
-          <w:sz w:val="24"/>
-          <w:szCs w:val="24"/>
-        </w:rPr>
-      </w:pPr>
-    </w:p>
-    <w:p>
-      <w:pPr>
-        <w:pStyle w:val="Heading2"/>
-      </w:pPr>
-      <w:bookmarkStart w:id="6" w:name="_Toc37595960"/>
-      <w:r>
-        <w:t>EXPECTED OUTCOME</w:t>
-      </w:r>
-      <w:bookmarkEnd w:id="6"/>
-    </w:p>
-    <w:p>
-      <w:pPr>
-        <w:jc w:val="both"/>
-        <w:rPr>
-          <w:rFonts w:ascii="Times New Roman" w:hAnsi="Times New Roman" w:cs="Times New Roman"/>
-          <w:sz w:val="24"/>
-          <w:szCs w:val="24"/>
-        </w:rPr>
-      </w:pPr>
     </w:p>
     <w:p>
       <w:pPr>
@@ -4187,7 +4241,7 @@
       <w:pPr>
         <w:pStyle w:val="Heading1"/>
       </w:pPr>
-      <w:bookmarkStart w:id="7" w:name="_Toc37595961"/>
+      <w:bookmarkStart w:id="6" w:name="_Toc37698369"/>
       <w:r>
         <w:lastRenderedPageBreak/>
         <w:t>S</w:t>
@@ -4207,7 +4261,7 @@
       <w:r>
         <w:t>ETHODOLOGIES</w:t>
       </w:r>
-      <w:bookmarkEnd w:id="7"/>
+      <w:bookmarkEnd w:id="6"/>
       <w:r>
         <w:t> </w:t>
       </w:r>
@@ -4936,7 +4990,7 @@
           <w:shd w:val="clear" w:color="auto" w:fill="FFFFFF"/>
         </w:rPr>
       </w:pPr>
-      <w:bookmarkStart w:id="8" w:name="_Toc37595962"/>
+      <w:bookmarkStart w:id="7" w:name="_Toc37698370"/>
       <w:r>
         <w:rPr>
           <w:shd w:val="clear" w:color="auto" w:fill="FFFFFF"/>
@@ -4944,7 +4998,7 @@
         <w:lastRenderedPageBreak/>
         <w:t>METHODOLOGY</w:t>
       </w:r>
-      <w:bookmarkEnd w:id="8"/>
+      <w:bookmarkEnd w:id="7"/>
     </w:p>
     <w:p>
       <w:pPr>
@@ -5098,19 +5152,111 @@
     </w:p>
     <w:p>
       <w:pPr>
+        <w:pStyle w:val="NormalWeb"/>
+        <w:shd w:val="clear" w:color="auto" w:fill="FFFFFF"/>
+        <w:spacing w:before="0" w:beforeAutospacing="0" w:after="0" w:afterAutospacing="0" w:line="330" w:lineRule="atLeast"/>
+        <w:jc w:val="both"/>
+        <w:textAlignment w:val="center"/>
+      </w:pPr>
+    </w:p>
+    <w:p>
+      <w:pPr>
+        <w:pStyle w:val="NormalWeb"/>
+        <w:shd w:val="clear" w:color="auto" w:fill="FFFFFF"/>
+        <w:spacing w:before="0" w:beforeAutospacing="0" w:after="0" w:afterAutospacing="0" w:line="330" w:lineRule="atLeast"/>
+        <w:jc w:val="both"/>
+        <w:textAlignment w:val="center"/>
+      </w:pPr>
+    </w:p>
+    <w:p>
+      <w:pPr>
+        <w:pStyle w:val="NormalWeb"/>
+        <w:shd w:val="clear" w:color="auto" w:fill="FFFFFF"/>
+        <w:spacing w:before="0" w:beforeAutospacing="0" w:after="0" w:afterAutospacing="0" w:line="330" w:lineRule="atLeast"/>
+        <w:jc w:val="both"/>
+        <w:textAlignment w:val="center"/>
+      </w:pPr>
+    </w:p>
+    <w:p>
+      <w:pPr>
+        <w:pStyle w:val="NormalWeb"/>
+        <w:shd w:val="clear" w:color="auto" w:fill="FFFFFF"/>
+        <w:spacing w:before="0" w:beforeAutospacing="0" w:after="0" w:afterAutospacing="0" w:line="330" w:lineRule="atLeast"/>
+        <w:jc w:val="both"/>
+        <w:textAlignment w:val="center"/>
+      </w:pPr>
+    </w:p>
+    <w:p>
+      <w:pPr>
+        <w:pStyle w:val="NormalWeb"/>
+        <w:shd w:val="clear" w:color="auto" w:fill="FFFFFF"/>
+        <w:spacing w:before="0" w:beforeAutospacing="0" w:after="0" w:afterAutospacing="0" w:line="330" w:lineRule="atLeast"/>
+        <w:jc w:val="both"/>
+        <w:textAlignment w:val="center"/>
+      </w:pPr>
+    </w:p>
+    <w:p>
+      <w:pPr>
+        <w:pStyle w:val="NormalWeb"/>
+        <w:shd w:val="clear" w:color="auto" w:fill="FFFFFF"/>
+        <w:spacing w:before="0" w:beforeAutospacing="0" w:after="0" w:afterAutospacing="0" w:line="330" w:lineRule="atLeast"/>
+        <w:jc w:val="both"/>
+        <w:textAlignment w:val="center"/>
+      </w:pPr>
+    </w:p>
+    <w:p>
+      <w:pPr>
+        <w:pStyle w:val="NormalWeb"/>
+        <w:shd w:val="clear" w:color="auto" w:fill="FFFFFF"/>
+        <w:spacing w:before="0" w:beforeAutospacing="0" w:after="0" w:afterAutospacing="0" w:line="330" w:lineRule="atLeast"/>
+        <w:jc w:val="both"/>
+        <w:textAlignment w:val="center"/>
+      </w:pPr>
+    </w:p>
+    <w:p>
+      <w:pPr>
+        <w:pStyle w:val="NormalWeb"/>
+        <w:shd w:val="clear" w:color="auto" w:fill="FFFFFF"/>
+        <w:spacing w:before="0" w:beforeAutospacing="0" w:after="0" w:afterAutospacing="0" w:line="330" w:lineRule="atLeast"/>
+        <w:jc w:val="both"/>
+        <w:textAlignment w:val="center"/>
+      </w:pPr>
+    </w:p>
+    <w:p>
+      <w:pPr>
+        <w:pStyle w:val="NormalWeb"/>
+        <w:shd w:val="clear" w:color="auto" w:fill="FFFFFF"/>
+        <w:spacing w:before="0" w:beforeAutospacing="0" w:after="0" w:afterAutospacing="0" w:line="330" w:lineRule="atLeast"/>
+        <w:jc w:val="both"/>
+        <w:textAlignment w:val="center"/>
+      </w:pPr>
+    </w:p>
+    <w:p>
+      <w:pPr>
+        <w:pStyle w:val="NormalWeb"/>
+        <w:shd w:val="clear" w:color="auto" w:fill="FFFFFF"/>
+        <w:spacing w:before="0" w:beforeAutospacing="0" w:after="0" w:afterAutospacing="0" w:line="330" w:lineRule="atLeast"/>
+        <w:jc w:val="both"/>
+        <w:textAlignment w:val="center"/>
+      </w:pPr>
+    </w:p>
+    <w:p>
+      <w:pPr>
         <w:pStyle w:val="Heading4"/>
         <w:shd w:val="clear" w:color="auto" w:fill="FFFFFF"/>
         <w:spacing w:before="0"/>
         <w:jc w:val="both"/>
         <w:textAlignment w:val="center"/>
         <w:rPr>
-          <w:i/>
+          <w:b w:val="0"/>
+          <w:bCs w:val="0"/>
         </w:rPr>
       </w:pPr>
       <w:r>
         <w:rPr>
           <w:rStyle w:val="Strong"/>
         </w:rPr>
+        <w:lastRenderedPageBreak/>
         <w:t>Advantages of Scrum Development:</w:t>
       </w:r>
     </w:p>
@@ -5223,7 +5369,6 @@
           <w:sz w:val="24"/>
           <w:szCs w:val="24"/>
         </w:rPr>
-        <w:lastRenderedPageBreak/>
         <w:t>A daily meeting easily helps the developer to make it possible to measure individual productivity. This leads to the improvement in the productivity of each of the team members</w:t>
       </w:r>
     </w:p>
@@ -5487,59 +5632,9 @@
     </w:p>
     <w:p>
       <w:pPr>
-        <w:jc w:val="both"/>
-        <w:rPr>
-          <w:rFonts w:ascii="Times New Roman" w:hAnsi="Times New Roman" w:cs="Times New Roman"/>
-          <w:sz w:val="24"/>
-          <w:szCs w:val="24"/>
-        </w:rPr>
-      </w:pPr>
-    </w:p>
-    <w:p>
-      <w:pPr>
-        <w:jc w:val="both"/>
-        <w:rPr>
-          <w:rFonts w:ascii="Times New Roman" w:hAnsi="Times New Roman" w:cs="Times New Roman"/>
-          <w:sz w:val="24"/>
-          <w:szCs w:val="24"/>
-        </w:rPr>
-      </w:pPr>
-    </w:p>
-    <w:p>
-      <w:pPr>
-        <w:jc w:val="both"/>
-        <w:rPr>
-          <w:rFonts w:ascii="Times New Roman" w:hAnsi="Times New Roman" w:cs="Times New Roman"/>
-          <w:sz w:val="24"/>
-          <w:szCs w:val="24"/>
-        </w:rPr>
-      </w:pPr>
-    </w:p>
-    <w:p>
-      <w:pPr>
-        <w:jc w:val="both"/>
-        <w:rPr>
-          <w:rFonts w:ascii="Times New Roman" w:hAnsi="Times New Roman" w:cs="Times New Roman"/>
-          <w:sz w:val="24"/>
-          <w:szCs w:val="24"/>
-        </w:rPr>
-      </w:pPr>
-    </w:p>
-    <w:p>
-      <w:pPr>
-        <w:jc w:val="both"/>
-        <w:rPr>
-          <w:rFonts w:ascii="Times New Roman" w:hAnsi="Times New Roman" w:cs="Times New Roman"/>
-          <w:sz w:val="24"/>
-          <w:szCs w:val="24"/>
-        </w:rPr>
-      </w:pPr>
-    </w:p>
-    <w:p>
-      <w:pPr>
         <w:pStyle w:val="Heading1"/>
       </w:pPr>
-      <w:bookmarkStart w:id="9" w:name="_Toc37595963"/>
+      <w:bookmarkStart w:id="8" w:name="_Toc37698371"/>
       <w:r>
         <w:lastRenderedPageBreak/>
         <w:t xml:space="preserve">DF </w:t>
@@ -5556,7 +5651,7 @@
       <w:r>
         <w:t>)</w:t>
       </w:r>
-      <w:bookmarkEnd w:id="9"/>
+      <w:bookmarkEnd w:id="8"/>
     </w:p>
     <w:p>
       <w:pPr>
@@ -5922,12 +6017,12 @@
       <w:pPr>
         <w:pStyle w:val="Heading1"/>
       </w:pPr>
-      <w:bookmarkStart w:id="10" w:name="_Toc37595964"/>
+      <w:bookmarkStart w:id="9" w:name="_Toc37698372"/>
       <w:r>
         <w:lastRenderedPageBreak/>
         <w:t>ER DIAGRAM</w:t>
       </w:r>
-      <w:bookmarkEnd w:id="10"/>
+      <w:bookmarkEnd w:id="9"/>
     </w:p>
     <w:p>
       <w:pPr>
@@ -6155,7 +6250,7 @@
           <w:szCs w:val="24"/>
         </w:rPr>
       </w:pPr>
-      <w:bookmarkStart w:id="11" w:name="_Toc37595965"/>
+      <w:bookmarkStart w:id="10" w:name="_Toc37698373"/>
       <w:r>
         <w:rPr>
           <w:rFonts w:ascii="Times New Roman" w:hAnsi="Times New Roman" w:cs="Times New Roman"/>
@@ -6165,7 +6260,7 @@
         <w:lastRenderedPageBreak/>
         <w:t>PEOPLE, PROCESSES &amp; TECHNOLOGY</w:t>
       </w:r>
-      <w:bookmarkEnd w:id="11"/>
+      <w:bookmarkEnd w:id="10"/>
     </w:p>
     <w:p>
       <w:pPr>
@@ -6609,16 +6704,6 @@
           <w:szCs w:val="24"/>
         </w:rPr>
       </w:pPr>
-    </w:p>
-    <w:p>
-      <w:pPr>
-        <w:jc w:val="both"/>
-        <w:rPr>
-          <w:rFonts w:ascii="Times New Roman" w:hAnsi="Times New Roman" w:cs="Times New Roman"/>
-          <w:sz w:val="24"/>
-          <w:szCs w:val="24"/>
-        </w:rPr>
-      </w:pPr>
       <w:r>
         <w:rPr>
           <w:rFonts w:ascii="Times New Roman" w:hAnsi="Times New Roman" w:cs="Times New Roman"/>
@@ -6673,7 +6758,6 @@
           <w:sz w:val="24"/>
           <w:szCs w:val="24"/>
         </w:rPr>
-        <w:lastRenderedPageBreak/>
         <w:t>People are self-interested.</w:t>
       </w:r>
     </w:p>
@@ -6716,6 +6800,7 @@
           <w:sz w:val="24"/>
           <w:szCs w:val="24"/>
         </w:rPr>
+        <w:lastRenderedPageBreak/>
         <w:t xml:space="preserve"> </w:t>
       </w:r>
     </w:p>
@@ -7186,36 +7271,6 @@
     </w:p>
     <w:p>
       <w:pPr>
-        <w:rPr>
-          <w:rFonts w:ascii="Times New Roman" w:hAnsi="Times New Roman" w:cs="Times New Roman"/>
-          <w:color w:val="000000" w:themeColor="text1"/>
-          <w:sz w:val="24"/>
-          <w:szCs w:val="24"/>
-        </w:rPr>
-      </w:pPr>
-    </w:p>
-    <w:p>
-      <w:pPr>
-        <w:rPr>
-          <w:rFonts w:ascii="Times New Roman" w:hAnsi="Times New Roman" w:cs="Times New Roman"/>
-          <w:color w:val="000000" w:themeColor="text1"/>
-          <w:sz w:val="24"/>
-          <w:szCs w:val="24"/>
-        </w:rPr>
-      </w:pPr>
-    </w:p>
-    <w:p>
-      <w:pPr>
-        <w:rPr>
-          <w:rFonts w:ascii="Times New Roman" w:hAnsi="Times New Roman" w:cs="Times New Roman"/>
-          <w:color w:val="000000" w:themeColor="text1"/>
-          <w:sz w:val="24"/>
-          <w:szCs w:val="24"/>
-        </w:rPr>
-      </w:pPr>
-    </w:p>
-    <w:p>
-      <w:pPr>
         <w:pStyle w:val="Heading1"/>
         <w:rPr>
           <w:rFonts w:ascii="Times New Roman" w:hAnsi="Times New Roman" w:cs="Times New Roman"/>
@@ -7223,16 +7278,17 @@
           <w:szCs w:val="24"/>
         </w:rPr>
       </w:pPr>
-      <w:bookmarkStart w:id="12" w:name="_Toc37595966"/>
-      <w:r>
-        <w:rPr>
-          <w:rFonts w:ascii="Times New Roman" w:hAnsi="Times New Roman" w:cs="Times New Roman"/>
-          <w:sz w:val="24"/>
-          <w:szCs w:val="24"/>
-        </w:rPr>
+      <w:bookmarkStart w:id="11" w:name="_Toc37698374"/>
+      <w:r>
+        <w:rPr>
+          <w:rFonts w:ascii="Times New Roman" w:hAnsi="Times New Roman" w:cs="Times New Roman"/>
+          <w:sz w:val="24"/>
+          <w:szCs w:val="24"/>
+        </w:rPr>
+        <w:lastRenderedPageBreak/>
         <w:t>ETVX Specification: (PHASE 1 &amp; 2)</w:t>
       </w:r>
-      <w:bookmarkEnd w:id="12"/>
+      <w:bookmarkEnd w:id="11"/>
     </w:p>
     <w:p>
       <w:pPr>
@@ -7828,6 +7884,26 @@
     </w:p>
     <w:p>
       <w:pPr>
+        <w:jc w:val="both"/>
+        <w:rPr>
+          <w:rFonts w:ascii="Times New Roman" w:hAnsi="Times New Roman" w:cs="Times New Roman"/>
+          <w:sz w:val="24"/>
+          <w:szCs w:val="24"/>
+        </w:rPr>
+      </w:pPr>
+    </w:p>
+    <w:p>
+      <w:pPr>
+        <w:jc w:val="both"/>
+        <w:rPr>
+          <w:rFonts w:ascii="Times New Roman" w:hAnsi="Times New Roman" w:cs="Times New Roman"/>
+          <w:sz w:val="24"/>
+          <w:szCs w:val="24"/>
+        </w:rPr>
+      </w:pPr>
+    </w:p>
+    <w:p>
+      <w:pPr>
         <w:pStyle w:val="Heading1"/>
         <w:rPr>
           <w:rFonts w:ascii="Times New Roman" w:hAnsi="Times New Roman" w:cs="Times New Roman"/>
@@ -7835,7 +7911,7 @@
           <w:szCs w:val="24"/>
         </w:rPr>
       </w:pPr>
-      <w:bookmarkStart w:id="13" w:name="_Toc37595967"/>
+      <w:bookmarkStart w:id="12" w:name="_Toc37698375"/>
       <w:r>
         <w:rPr>
           <w:rFonts w:ascii="Times New Roman" w:hAnsi="Times New Roman" w:cs="Times New Roman"/>
@@ -7845,74 +7921,74 @@
         <w:lastRenderedPageBreak/>
         <w:t>PERT CHART</w:t>
       </w:r>
+      <w:bookmarkEnd w:id="12"/>
+    </w:p>
+    <w:p/>
+    <w:p>
+      <w:pPr>
+        <w:jc w:val="both"/>
+        <w:rPr>
+          <w:rFonts w:ascii="Times New Roman" w:hAnsi="Times New Roman" w:cs="Times New Roman"/>
+          <w:sz w:val="24"/>
+          <w:szCs w:val="24"/>
+        </w:rPr>
+      </w:pPr>
+      <w:r>
+        <w:rPr>
+          <w:rFonts w:ascii="Times New Roman" w:hAnsi="Times New Roman" w:cs="Times New Roman"/>
+          <w:sz w:val="24"/>
+          <w:szCs w:val="24"/>
+        </w:rPr>
+        <w:t>PERT stands for PROGRAM EVALUATION &amp; REVIEW TECHNIQUE.</w:t>
+      </w:r>
+    </w:p>
+    <w:p>
+      <w:pPr>
+        <w:jc w:val="both"/>
+        <w:rPr>
+          <w:rFonts w:ascii="Times New Roman" w:hAnsi="Times New Roman" w:cs="Times New Roman"/>
+          <w:sz w:val="24"/>
+          <w:szCs w:val="24"/>
+        </w:rPr>
+      </w:pPr>
+      <w:r>
+        <w:rPr>
+          <w:rFonts w:ascii="Times New Roman" w:hAnsi="Times New Roman" w:cs="Times New Roman"/>
+          <w:sz w:val="24"/>
+          <w:szCs w:val="24"/>
+        </w:rPr>
+        <w:t>A chart is a tool that shows project as network diagram. It was develop in 1950 for US Navy to reduce both the time and cost required for complete a project.</w:t>
+      </w:r>
+    </w:p>
+    <w:p>
+      <w:pPr>
+        <w:jc w:val="both"/>
+        <w:rPr>
+          <w:rFonts w:ascii="Times New Roman" w:hAnsi="Times New Roman" w:cs="Times New Roman"/>
+          <w:sz w:val="24"/>
+          <w:szCs w:val="24"/>
+        </w:rPr>
+      </w:pPr>
+    </w:p>
+    <w:p>
+      <w:pPr>
+        <w:pStyle w:val="Heading2"/>
+        <w:rPr>
+          <w:rFonts w:ascii="Times New Roman" w:hAnsi="Times New Roman" w:cs="Times New Roman"/>
+          <w:sz w:val="24"/>
+          <w:szCs w:val="24"/>
+        </w:rPr>
+      </w:pPr>
+      <w:bookmarkStart w:id="13" w:name="_Toc37698376"/>
+      <w:r>
+        <w:rPr>
+          <w:rFonts w:ascii="Times New Roman" w:hAnsi="Times New Roman" w:cs="Times New Roman"/>
+          <w:sz w:val="24"/>
+          <w:szCs w:val="24"/>
+        </w:rPr>
+        <w:t>Steps in PERT Planning Process:</w:t>
+      </w:r>
       <w:bookmarkEnd w:id="13"/>
-    </w:p>
-    <w:p/>
-    <w:p>
-      <w:pPr>
-        <w:jc w:val="both"/>
-        <w:rPr>
-          <w:rFonts w:ascii="Times New Roman" w:hAnsi="Times New Roman" w:cs="Times New Roman"/>
-          <w:sz w:val="24"/>
-          <w:szCs w:val="24"/>
-        </w:rPr>
-      </w:pPr>
-      <w:r>
-        <w:rPr>
-          <w:rFonts w:ascii="Times New Roman" w:hAnsi="Times New Roman" w:cs="Times New Roman"/>
-          <w:sz w:val="24"/>
-          <w:szCs w:val="24"/>
-        </w:rPr>
-        <w:t>PERT stands for PROGRAM EVALUATION &amp; REVIEW TECHNIQUE.</w:t>
-      </w:r>
-    </w:p>
-    <w:p>
-      <w:pPr>
-        <w:jc w:val="both"/>
-        <w:rPr>
-          <w:rFonts w:ascii="Times New Roman" w:hAnsi="Times New Roman" w:cs="Times New Roman"/>
-          <w:sz w:val="24"/>
-          <w:szCs w:val="24"/>
-        </w:rPr>
-      </w:pPr>
-      <w:r>
-        <w:rPr>
-          <w:rFonts w:ascii="Times New Roman" w:hAnsi="Times New Roman" w:cs="Times New Roman"/>
-          <w:sz w:val="24"/>
-          <w:szCs w:val="24"/>
-        </w:rPr>
-        <w:t>A chart is a tool that shows project as network diagram. It was develop in 1950 for US Navy to reduce both the time and cost required for complete a project.</w:t>
-      </w:r>
-    </w:p>
-    <w:p>
-      <w:pPr>
-        <w:jc w:val="both"/>
-        <w:rPr>
-          <w:rFonts w:ascii="Times New Roman" w:hAnsi="Times New Roman" w:cs="Times New Roman"/>
-          <w:sz w:val="24"/>
-          <w:szCs w:val="24"/>
-        </w:rPr>
-      </w:pPr>
-    </w:p>
-    <w:p>
-      <w:pPr>
-        <w:pStyle w:val="Heading2"/>
-        <w:rPr>
-          <w:rFonts w:ascii="Times New Roman" w:hAnsi="Times New Roman" w:cs="Times New Roman"/>
-          <w:sz w:val="24"/>
-          <w:szCs w:val="24"/>
-        </w:rPr>
-      </w:pPr>
-      <w:bookmarkStart w:id="14" w:name="_Toc37595968"/>
-      <w:r>
-        <w:rPr>
-          <w:rFonts w:ascii="Times New Roman" w:hAnsi="Times New Roman" w:cs="Times New Roman"/>
-          <w:sz w:val="24"/>
-          <w:szCs w:val="24"/>
-        </w:rPr>
-        <w:t>Steps in PERT Planning Process:</w:t>
-      </w:r>
-      <w:bookmarkEnd w:id="14"/>
     </w:p>
     <w:p/>
     <w:p>
@@ -8057,7 +8133,7 @@
           <w:szCs w:val="24"/>
         </w:rPr>
       </w:pPr>
-      <w:bookmarkStart w:id="15" w:name="_Toc37595969"/>
+      <w:bookmarkStart w:id="14" w:name="_Toc37698377"/>
       <w:r>
         <w:rPr>
           <w:rFonts w:ascii="Times New Roman" w:hAnsi="Times New Roman" w:cs="Times New Roman"/>
@@ -8066,7 +8142,7 @@
         </w:rPr>
         <w:t>Benefits of PERT- (PERT is useful because it provides the following information)</w:t>
       </w:r>
-      <w:bookmarkEnd w:id="15"/>
+      <w:bookmarkEnd w:id="14"/>
     </w:p>
     <w:p/>
     <w:p>
@@ -8269,7 +8345,7 @@
           <w:szCs w:val="24"/>
         </w:rPr>
       </w:pPr>
-      <w:bookmarkStart w:id="16" w:name="_Toc37595970"/>
+      <w:bookmarkStart w:id="15" w:name="_Toc37698378"/>
       <w:r>
         <w:rPr>
           <w:rFonts w:ascii="Times New Roman" w:hAnsi="Times New Roman" w:cs="Times New Roman"/>
@@ -8279,37 +8355,36 @@
         <w:lastRenderedPageBreak/>
         <w:t>PERT CHART (DIAGRAM)</w:t>
       </w:r>
-      <w:bookmarkEnd w:id="16"/>
-    </w:p>
-    <w:p>
-      <w:pPr>
-        <w:rPr>
-          <w:rFonts w:ascii="Times New Roman" w:hAnsi="Times New Roman" w:cs="Times New Roman"/>
-          <w:sz w:val="24"/>
-          <w:szCs w:val="24"/>
-        </w:rPr>
-      </w:pPr>
-    </w:p>
-    <w:p>
-      <w:pPr>
-        <w:rPr>
-          <w:rFonts w:ascii="Times New Roman" w:hAnsi="Times New Roman" w:cs="Times New Roman"/>
-          <w:sz w:val="24"/>
-          <w:szCs w:val="24"/>
-        </w:rPr>
-      </w:pPr>
-      <w:r>
-        <w:rPr>
-          <w:rFonts w:ascii="Times New Roman" w:hAnsi="Times New Roman" w:cs="Times New Roman"/>
+      <w:bookmarkEnd w:id="15"/>
+    </w:p>
+    <w:p>
+      <w:pPr>
+        <w:rPr>
+          <w:rFonts w:ascii="Times New Roman" w:hAnsi="Times New Roman" w:cs="Times New Roman"/>
+          <w:sz w:val="24"/>
+          <w:szCs w:val="24"/>
+        </w:rPr>
+      </w:pPr>
+    </w:p>
+    <w:p>
+      <w:pPr>
+        <w:jc w:val="center"/>
+        <w:rPr>
+          <w:rFonts w:ascii="Times New Roman" w:hAnsi="Times New Roman" w:cs="Times New Roman"/>
+          <w:sz w:val="24"/>
+          <w:szCs w:val="24"/>
+        </w:rPr>
+      </w:pPr>
+      <w:bookmarkStart w:id="16" w:name="_GoBack"/>
+      <w:r>
+        <w:rPr>
           <w:noProof/>
-          <w:sz w:val="24"/>
-          <w:szCs w:val="24"/>
         </w:rPr>
         <w:drawing>
-          <wp:inline distT="0" distB="0" distL="0" distR="0" wp14:anchorId="65F227ED" wp14:editId="15F293CE">
-            <wp:extent cx="5705475" cy="3222625"/>
-            <wp:effectExtent l="76200" t="76200" r="142875" b="130175"/>
-            <wp:docPr id="6" name="Picture 6"/>
+          <wp:inline distT="0" distB="0" distL="0" distR="0" wp14:anchorId="08995DA0" wp14:editId="6C70629E">
+            <wp:extent cx="5943600" cy="3341370"/>
+            <wp:effectExtent l="76200" t="76200" r="133350" b="125730"/>
+            <wp:docPr id="6" name="Picture 1"/>
             <wp:cNvGraphicFramePr>
               <a:graphicFrameLocks xmlns:a="http://schemas.openxmlformats.org/drawingml/2006/main" noChangeAspect="1"/>
             </wp:cNvGraphicFramePr>
@@ -8317,18 +8392,21 @@
               <a:graphicData uri="http://schemas.openxmlformats.org/drawingml/2006/picture">
                 <pic:pic xmlns:pic="http://schemas.openxmlformats.org/drawingml/2006/picture">
                   <pic:nvPicPr>
-                    <pic:cNvPr id="1" name=""/>
-                    <pic:cNvPicPr/>
+                    <pic:cNvPr id="2" name="Picture 1"/>
+                    <pic:cNvPicPr>
+                      <a:picLocks noChangeAspect="1"/>
+                    </pic:cNvPicPr>
                   </pic:nvPicPr>
-                  <pic:blipFill rotWithShape="1">
+                  <pic:blipFill>
                     <a:blip r:embed="rId31"/>
-                    <a:srcRect r="454"/>
-                    <a:stretch/>
+                    <a:stretch>
+                      <a:fillRect/>
+                    </a:stretch>
                   </pic:blipFill>
-                  <pic:spPr bwMode="auto">
+                  <pic:spPr>
                     <a:xfrm>
                       <a:off x="0" y="0"/>
-                      <a:ext cx="5705475" cy="3222625"/>
+                      <a:ext cx="5943600" cy="3341370"/>
                     </a:xfrm>
                     <a:prstGeom prst="rect">
                       <a:avLst/>
@@ -8347,11 +8425,6 @@
                         </a:srgbClr>
                       </a:outerShdw>
                     </a:effectLst>
-                    <a:extLst>
-                      <a:ext uri="{53640926-AAD7-44D8-BBD7-CCE9431645EC}">
-                        <a14:shadowObscured xmlns:a14="http://schemas.microsoft.com/office/drawing/2010/main"/>
-                      </a:ext>
-                    </a:extLst>
                   </pic:spPr>
                 </pic:pic>
               </a:graphicData>
@@ -8359,6 +8432,7 @@
           </wp:inline>
         </w:drawing>
       </w:r>
+      <w:bookmarkEnd w:id="16"/>
     </w:p>
     <w:p>
       <w:pPr>
@@ -8624,7 +8698,18 @@
                 <w:sz w:val="24"/>
                 <w:szCs w:val="24"/>
               </w:rPr>
-              <w:t>30 WEEKS</w:t>
+              <w:t xml:space="preserve">25 </w:t>
+            </w:r>
+            <w:r>
+              <w:rPr>
+                <w:rFonts w:ascii="Times New Roman" w:eastAsia="Times New Roman" w:hAnsi="Times New Roman" w:cs="Times New Roman"/>
+                <w:b/>
+                <w:bCs/>
+                <w:color w:val="000000"/>
+                <w:sz w:val="24"/>
+                <w:szCs w:val="24"/>
+              </w:rPr>
+              <w:t>WEEKS</w:t>
             </w:r>
           </w:p>
         </w:tc>
@@ -9517,7 +9602,16 @@
                 <w:sz w:val="24"/>
                 <w:szCs w:val="24"/>
               </w:rPr>
-              <w:t>WEEK 8</w:t>
+              <w:t xml:space="preserve">WEEK </w:t>
+            </w:r>
+            <w:r>
+              <w:rPr>
+                <w:rFonts w:ascii="Times New Roman" w:eastAsia="Times New Roman" w:hAnsi="Times New Roman" w:cs="Times New Roman"/>
+                <w:color w:val="000000"/>
+                <w:sz w:val="24"/>
+                <w:szCs w:val="24"/>
+              </w:rPr>
+              <w:t>3</w:t>
             </w:r>
           </w:p>
         </w:tc>
@@ -9710,137 +9804,7 @@
               </w:rPr>
               <w:t>9</w:t>
             </w:r>
-          </w:p>
-        </w:tc>
-      </w:tr>
-      <w:tr>
-        <w:trPr>
-          <w:trHeight w:val="315"/>
-        </w:trPr>
-        <w:tc>
-          <w:tcPr>
-            <w:tcW w:w="2690" w:type="dxa"/>
-            <w:tcBorders>
-              <w:top w:val="nil"/>
-              <w:left w:val="single" w:sz="8" w:space="0" w:color="auto"/>
-              <w:bottom w:val="single" w:sz="8" w:space="0" w:color="auto"/>
-              <w:right w:val="single" w:sz="4" w:space="0" w:color="auto"/>
-            </w:tcBorders>
-            <w:shd w:val="clear" w:color="auto" w:fill="auto"/>
-            <w:noWrap/>
-            <w:vAlign w:val="center"/>
-            <w:hideMark/>
-          </w:tcPr>
-          <w:p>
-            <w:pPr>
-              <w:spacing w:after="0" w:line="240" w:lineRule="auto"/>
-              <w:rPr>
-                <w:rFonts w:ascii="Times New Roman" w:eastAsia="Times New Roman" w:hAnsi="Times New Roman" w:cs="Times New Roman"/>
-                <w:color w:val="000000"/>
-                <w:sz w:val="24"/>
-                <w:szCs w:val="24"/>
-              </w:rPr>
-            </w:pPr>
-            <w:r>
-              <w:rPr>
-                <w:rFonts w:ascii="Times New Roman" w:eastAsia="Times New Roman" w:hAnsi="Times New Roman" w:cs="Times New Roman"/>
-                <w:color w:val="000000"/>
-                <w:sz w:val="24"/>
-                <w:szCs w:val="24"/>
-              </w:rPr>
-              <w:t>8. End</w:t>
-            </w:r>
-          </w:p>
-        </w:tc>
-        <w:tc>
-          <w:tcPr>
-            <w:tcW w:w="3652" w:type="dxa"/>
-            <w:tcBorders>
-              <w:top w:val="nil"/>
-              <w:left w:val="nil"/>
-              <w:bottom w:val="single" w:sz="8" w:space="0" w:color="auto"/>
-              <w:right w:val="single" w:sz="4" w:space="0" w:color="auto"/>
-            </w:tcBorders>
-            <w:shd w:val="clear" w:color="auto" w:fill="auto"/>
-            <w:noWrap/>
-            <w:vAlign w:val="center"/>
-            <w:hideMark/>
-          </w:tcPr>
-          <w:p>
-            <w:pPr>
-              <w:spacing w:after="0" w:line="240" w:lineRule="auto"/>
-              <w:rPr>
-                <w:rFonts w:ascii="Times New Roman" w:eastAsia="Times New Roman" w:hAnsi="Times New Roman" w:cs="Times New Roman"/>
-                <w:color w:val="000000"/>
-                <w:sz w:val="24"/>
-                <w:szCs w:val="24"/>
-              </w:rPr>
-            </w:pPr>
-            <w:r>
-              <w:rPr>
-                <w:rFonts w:ascii="Times New Roman" w:eastAsia="Times New Roman" w:hAnsi="Times New Roman" w:cs="Times New Roman"/>
-                <w:color w:val="000000"/>
-                <w:sz w:val="24"/>
-                <w:szCs w:val="24"/>
-              </w:rPr>
-              <w:t>10 – End – COMPLETED</w:t>
-            </w:r>
-          </w:p>
-        </w:tc>
-        <w:tc>
-          <w:tcPr>
-            <w:tcW w:w="1358" w:type="dxa"/>
-            <w:tcBorders>
-              <w:top w:val="nil"/>
-              <w:left w:val="nil"/>
-              <w:bottom w:val="single" w:sz="8" w:space="0" w:color="auto"/>
-              <w:right w:val="single" w:sz="4" w:space="0" w:color="auto"/>
-            </w:tcBorders>
-            <w:shd w:val="clear" w:color="auto" w:fill="auto"/>
-            <w:noWrap/>
-            <w:vAlign w:val="center"/>
-            <w:hideMark/>
-          </w:tcPr>
-          <w:p>
-            <w:pPr>
-              <w:spacing w:after="0" w:line="240" w:lineRule="auto"/>
-              <w:jc w:val="center"/>
-              <w:rPr>
-                <w:rFonts w:ascii="Times New Roman" w:eastAsia="Times New Roman" w:hAnsi="Times New Roman" w:cs="Times New Roman"/>
-                <w:color w:val="000000"/>
-                <w:sz w:val="24"/>
-                <w:szCs w:val="24"/>
-              </w:rPr>
-            </w:pPr>
-            <w:r>
-              <w:rPr>
-                <w:rFonts w:ascii="Times New Roman" w:eastAsia="Times New Roman" w:hAnsi="Times New Roman" w:cs="Times New Roman"/>
-                <w:color w:val="000000"/>
-                <w:sz w:val="24"/>
-                <w:szCs w:val="24"/>
-              </w:rPr>
-              <w:t>WEEK 4</w:t>
-            </w:r>
-          </w:p>
-        </w:tc>
-        <w:tc>
-          <w:tcPr>
-            <w:tcW w:w="1600" w:type="dxa"/>
-            <w:tcBorders>
-              <w:top w:val="nil"/>
-              <w:left w:val="nil"/>
-              <w:bottom w:val="single" w:sz="8" w:space="0" w:color="auto"/>
-              <w:right w:val="single" w:sz="8" w:space="0" w:color="auto"/>
-            </w:tcBorders>
-            <w:shd w:val="clear" w:color="auto" w:fill="auto"/>
-            <w:noWrap/>
-            <w:vAlign w:val="center"/>
-            <w:hideMark/>
-          </w:tcPr>
-          <w:p>
-            <w:pPr>
-              <w:spacing w:after="0" w:line="240" w:lineRule="auto"/>
-              <w:jc w:val="center"/>
+            <w:r>
               <w:rPr>
                 <w:rFonts w:ascii="Times New Roman" w:eastAsia="Times New Roman" w:hAnsi="Times New Roman" w:cs="Times New Roman"/>
                 <w:b/>
@@ -9849,17 +9813,7 @@
                 <w:sz w:val="24"/>
                 <w:szCs w:val="24"/>
               </w:rPr>
-            </w:pPr>
-            <w:r>
-              <w:rPr>
-                <w:rFonts w:ascii="Times New Roman" w:eastAsia="Times New Roman" w:hAnsi="Times New Roman" w:cs="Times New Roman"/>
-                <w:b/>
-                <w:bCs/>
-                <w:color w:val="000000"/>
-                <w:sz w:val="24"/>
-                <w:szCs w:val="24"/>
-              </w:rPr>
-              <w:t>10</w:t>
+              <w:t>, 10</w:t>
             </w:r>
           </w:p>
         </w:tc>
@@ -9903,6 +9857,15 @@
     </w:p>
     <w:p>
       <w:pPr>
+        <w:rPr>
+          <w:rFonts w:ascii="Times New Roman" w:hAnsi="Times New Roman" w:cs="Times New Roman"/>
+          <w:sz w:val="24"/>
+          <w:szCs w:val="24"/>
+        </w:rPr>
+      </w:pPr>
+    </w:p>
+    <w:p>
+      <w:pPr>
         <w:pStyle w:val="Heading1"/>
         <w:rPr>
           <w:rFonts w:ascii="Times New Roman" w:hAnsi="Times New Roman" w:cs="Times New Roman"/>
@@ -9910,7 +9873,7 @@
           <w:szCs w:val="24"/>
         </w:rPr>
       </w:pPr>
-      <w:bookmarkStart w:id="17" w:name="_Toc37595971"/>
+      <w:bookmarkStart w:id="17" w:name="_Toc37698379"/>
       <w:r>
         <w:rPr>
           <w:rFonts w:ascii="Times New Roman" w:hAnsi="Times New Roman" w:cs="Times New Roman"/>
@@ -11484,7 +11447,16 @@
                 <w:sz w:val="24"/>
                 <w:szCs w:val="24"/>
               </w:rPr>
-              <w:t>1 WEEK</w:t>
+              <w:t>2.5</w:t>
+            </w:r>
+            <w:r>
+              <w:rPr>
+                <w:rFonts w:ascii="Times New Roman" w:eastAsia="Times New Roman" w:hAnsi="Times New Roman" w:cs="Times New Roman"/>
+                <w:color w:val="000000"/>
+                <w:sz w:val="24"/>
+                <w:szCs w:val="24"/>
+              </w:rPr>
+              <w:t xml:space="preserve"> WEEK</w:t>
             </w:r>
           </w:p>
         </w:tc>
@@ -11554,7 +11526,7 @@
                 <w:sz w:val="24"/>
                 <w:szCs w:val="24"/>
               </w:rPr>
-              <w:t>3/3/2020</w:t>
+              <w:t>14/03/2020</w:t>
             </w:r>
           </w:p>
         </w:tc>
@@ -11594,7 +11566,7 @@
                 <w:sz w:val="24"/>
                 <w:szCs w:val="24"/>
               </w:rPr>
-              <w:t>Honey-pot</w:t>
+              <w:t>Log Management</w:t>
             </w:r>
           </w:p>
         </w:tc>
@@ -11629,7 +11601,16 @@
                 <w:sz w:val="24"/>
                 <w:szCs w:val="24"/>
               </w:rPr>
-              <w:t>1.5 WEEK</w:t>
+              <w:t>2</w:t>
+            </w:r>
+            <w:r>
+              <w:rPr>
+                <w:rFonts w:ascii="Times New Roman" w:eastAsia="Times New Roman" w:hAnsi="Times New Roman" w:cs="Times New Roman"/>
+                <w:color w:val="000000"/>
+                <w:sz w:val="24"/>
+                <w:szCs w:val="24"/>
+              </w:rPr>
+              <w:t>.5 WEEKS</w:t>
             </w:r>
           </w:p>
         </w:tc>
@@ -11664,7 +11645,7 @@
                 <w:sz w:val="24"/>
                 <w:szCs w:val="24"/>
               </w:rPr>
-              <w:t>4/3/2020</w:t>
+              <w:t>15/03/2020</w:t>
             </w:r>
           </w:p>
         </w:tc>
@@ -11699,7 +11680,151 @@
                 <w:sz w:val="24"/>
                 <w:szCs w:val="24"/>
               </w:rPr>
-              <w:t>14/03/2020</w:t>
+              <w:t>31/03/2020</w:t>
+            </w:r>
+          </w:p>
+        </w:tc>
+      </w:tr>
+      <w:tr>
+        <w:trPr>
+          <w:trHeight w:val="375"/>
+        </w:trPr>
+        <w:tc>
+          <w:tcPr>
+            <w:tcW w:w="3560" w:type="dxa"/>
+            <w:tcBorders>
+              <w:top w:val="nil"/>
+              <w:left w:val="single" w:sz="8" w:space="0" w:color="auto"/>
+              <w:bottom w:val="single" w:sz="4" w:space="0" w:color="auto"/>
+              <w:right w:val="single" w:sz="4" w:space="0" w:color="auto"/>
+            </w:tcBorders>
+            <w:shd w:val="clear" w:color="000000" w:fill="FFC000"/>
+            <w:vAlign w:val="center"/>
+            <w:hideMark/>
+          </w:tcPr>
+          <w:p>
+            <w:pPr>
+              <w:spacing w:after="0" w:line="240" w:lineRule="auto"/>
+              <w:rPr>
+                <w:rFonts w:ascii="Times New Roman" w:eastAsia="Times New Roman" w:hAnsi="Times New Roman" w:cs="Times New Roman"/>
+                <w:color w:val="000000"/>
+                <w:sz w:val="24"/>
+                <w:szCs w:val="24"/>
+              </w:rPr>
+            </w:pPr>
+            <w:r>
+              <w:rPr>
+                <w:rFonts w:ascii="Times New Roman" w:eastAsia="Times New Roman" w:hAnsi="Times New Roman" w:cs="Times New Roman"/>
+                <w:color w:val="000000"/>
+                <w:sz w:val="24"/>
+                <w:szCs w:val="24"/>
+              </w:rPr>
+              <w:t>4. Coding / Algorithm</w:t>
+            </w:r>
+          </w:p>
+        </w:tc>
+        <w:tc>
+          <w:tcPr>
+            <w:tcW w:w="1900" w:type="dxa"/>
+            <w:tcBorders>
+              <w:top w:val="nil"/>
+              <w:left w:val="nil"/>
+              <w:bottom w:val="single" w:sz="4" w:space="0" w:color="auto"/>
+              <w:right w:val="single" w:sz="4" w:space="0" w:color="auto"/>
+            </w:tcBorders>
+            <w:shd w:val="clear" w:color="000000" w:fill="FFC000"/>
+            <w:vAlign w:val="center"/>
+            <w:hideMark/>
+          </w:tcPr>
+          <w:p>
+            <w:pPr>
+              <w:spacing w:after="0" w:line="240" w:lineRule="auto"/>
+              <w:jc w:val="center"/>
+              <w:rPr>
+                <w:rFonts w:ascii="Times New Roman" w:eastAsia="Times New Roman" w:hAnsi="Times New Roman" w:cs="Times New Roman"/>
+                <w:color w:val="000000"/>
+                <w:sz w:val="24"/>
+                <w:szCs w:val="24"/>
+              </w:rPr>
+            </w:pPr>
+            <w:r>
+              <w:rPr>
+                <w:rFonts w:ascii="Times New Roman" w:eastAsia="Times New Roman" w:hAnsi="Times New Roman" w:cs="Times New Roman"/>
+                <w:color w:val="000000"/>
+                <w:sz w:val="24"/>
+                <w:szCs w:val="24"/>
+              </w:rPr>
+              <w:t>5 WEEKS</w:t>
+            </w:r>
+          </w:p>
+        </w:tc>
+        <w:tc>
+          <w:tcPr>
+            <w:tcW w:w="1940" w:type="dxa"/>
+            <w:tcBorders>
+              <w:top w:val="nil"/>
+              <w:left w:val="nil"/>
+              <w:bottom w:val="single" w:sz="4" w:space="0" w:color="auto"/>
+              <w:right w:val="single" w:sz="4" w:space="0" w:color="auto"/>
+            </w:tcBorders>
+            <w:shd w:val="clear" w:color="000000" w:fill="FFC000"/>
+            <w:vAlign w:val="center"/>
+            <w:hideMark/>
+          </w:tcPr>
+          <w:p>
+            <w:pPr>
+              <w:spacing w:after="0" w:line="240" w:lineRule="auto"/>
+              <w:jc w:val="center"/>
+              <w:rPr>
+                <w:rFonts w:ascii="Times New Roman" w:eastAsia="Times New Roman" w:hAnsi="Times New Roman" w:cs="Times New Roman"/>
+                <w:color w:val="000000"/>
+                <w:sz w:val="24"/>
+                <w:szCs w:val="24"/>
+              </w:rPr>
+            </w:pPr>
+            <w:r>
+              <w:rPr>
+                <w:rFonts w:ascii="Times New Roman" w:eastAsia="Times New Roman" w:hAnsi="Times New Roman" w:cs="Times New Roman"/>
+                <w:color w:val="000000"/>
+                <w:sz w:val="24"/>
+                <w:szCs w:val="24"/>
+              </w:rPr>
+              <w:t>1/4/2020</w:t>
+            </w:r>
+          </w:p>
+        </w:tc>
+        <w:tc>
+          <w:tcPr>
+            <w:tcW w:w="1920" w:type="dxa"/>
+            <w:tcBorders>
+              <w:top w:val="nil"/>
+              <w:left w:val="nil"/>
+              <w:bottom w:val="single" w:sz="4" w:space="0" w:color="auto"/>
+              <w:right w:val="single" w:sz="8" w:space="0" w:color="auto"/>
+            </w:tcBorders>
+            <w:shd w:val="clear" w:color="000000" w:fill="FFC000"/>
+            <w:vAlign w:val="center"/>
+            <w:hideMark/>
+          </w:tcPr>
+          <w:p>
+            <w:pPr>
+              <w:spacing w:after="0" w:line="240" w:lineRule="auto"/>
+              <w:jc w:val="center"/>
+              <w:rPr>
+                <w:rFonts w:ascii="Times New Roman" w:eastAsia="Times New Roman" w:hAnsi="Times New Roman" w:cs="Times New Roman"/>
+                <w:color w:val="000000"/>
+                <w:sz w:val="24"/>
+                <w:szCs w:val="24"/>
+              </w:rPr>
+            </w:pPr>
+            <w:r>
+              <w:rPr>
+                <w:rFonts w:ascii="Times New Roman" w:eastAsia="Times New Roman" w:hAnsi="Times New Roman" w:cs="Times New Roman"/>
+                <w:color w:val="000000"/>
+                <w:sz w:val="24"/>
+                <w:szCs w:val="24"/>
+              </w:rPr>
+              <w:t>5/5/2020</w:t>
             </w:r>
           </w:p>
         </w:tc>
@@ -11739,7 +11864,7 @@
                 <w:sz w:val="24"/>
                 <w:szCs w:val="24"/>
               </w:rPr>
-              <w:t>D-dos</w:t>
+              <w:t>Firewall</w:t>
             </w:r>
           </w:p>
         </w:tc>
@@ -11774,7 +11899,16 @@
                 <w:sz w:val="24"/>
                 <w:szCs w:val="24"/>
               </w:rPr>
-              <w:t>1 WEEK</w:t>
+              <w:t>2.5</w:t>
+            </w:r>
+            <w:r>
+              <w:rPr>
+                <w:rFonts w:ascii="Times New Roman" w:eastAsia="Times New Roman" w:hAnsi="Times New Roman" w:cs="Times New Roman"/>
+                <w:color w:val="000000"/>
+                <w:sz w:val="24"/>
+                <w:szCs w:val="24"/>
+              </w:rPr>
+              <w:t xml:space="preserve"> WEEK</w:t>
             </w:r>
           </w:p>
         </w:tc>
@@ -11809,7 +11943,7 @@
                 <w:sz w:val="24"/>
                 <w:szCs w:val="24"/>
               </w:rPr>
-              <w:t>15/03/2020</w:t>
+              <w:t>1/4/2020</w:t>
             </w:r>
           </w:p>
         </w:tc>
@@ -11844,7 +11978,7 @@
                 <w:sz w:val="24"/>
                 <w:szCs w:val="24"/>
               </w:rPr>
-              <w:t>21/03/2020</w:t>
+              <w:t>18/04/2020</w:t>
             </w:r>
           </w:p>
         </w:tc>
@@ -11919,7 +12053,16 @@
                 <w:sz w:val="24"/>
                 <w:szCs w:val="24"/>
               </w:rPr>
-              <w:t>1.5 WEEKS</w:t>
+              <w:t xml:space="preserve">2.5 </w:t>
+            </w:r>
+            <w:r>
+              <w:rPr>
+                <w:rFonts w:ascii="Times New Roman" w:eastAsia="Times New Roman" w:hAnsi="Times New Roman" w:cs="Times New Roman"/>
+                <w:color w:val="000000"/>
+                <w:sz w:val="24"/>
+                <w:szCs w:val="24"/>
+              </w:rPr>
+              <w:t>WEEKS</w:t>
             </w:r>
           </w:p>
         </w:tc>
@@ -11954,7 +12097,7 @@
                 <w:sz w:val="24"/>
                 <w:szCs w:val="24"/>
               </w:rPr>
-              <w:t>22/03/2020</w:t>
+              <w:t>19/04/2020</w:t>
             </w:r>
           </w:p>
         </w:tc>
@@ -11989,7 +12132,7 @@
                 <w:sz w:val="24"/>
                 <w:szCs w:val="24"/>
               </w:rPr>
-              <w:t>31/03/2020</w:t>
+              <w:t>5/5/2020</w:t>
             </w:r>
           </w:p>
         </w:tc>
@@ -12028,7 +12171,7 @@
                 <w:sz w:val="24"/>
                 <w:szCs w:val="24"/>
               </w:rPr>
-              <w:t>4. Coding / Algorithm</w:t>
+              <w:t>5. Testing</w:t>
             </w:r>
           </w:p>
         </w:tc>
@@ -12063,7 +12206,16 @@
                 <w:sz w:val="24"/>
                 <w:szCs w:val="24"/>
               </w:rPr>
-              <w:t>5 WEEKS</w:t>
+              <w:t>3</w:t>
+            </w:r>
+            <w:r>
+              <w:rPr>
+                <w:rFonts w:ascii="Times New Roman" w:eastAsia="Times New Roman" w:hAnsi="Times New Roman" w:cs="Times New Roman"/>
+                <w:color w:val="000000"/>
+                <w:sz w:val="24"/>
+                <w:szCs w:val="24"/>
+              </w:rPr>
+              <w:t xml:space="preserve"> WEEKS</w:t>
             </w:r>
           </w:p>
         </w:tc>
@@ -12098,7 +12250,7 @@
                 <w:sz w:val="24"/>
                 <w:szCs w:val="24"/>
               </w:rPr>
-              <w:t>1/4/2020</w:t>
+              <w:t>6/5/2020</w:t>
             </w:r>
           </w:p>
         </w:tc>
@@ -12133,7 +12285,7 @@
                 <w:sz w:val="24"/>
                 <w:szCs w:val="24"/>
               </w:rPr>
-              <w:t>5/5/2020</w:t>
+              <w:t>26/05/2020</w:t>
             </w:r>
           </w:p>
         </w:tc>
@@ -12173,7 +12325,7 @@
                 <w:sz w:val="24"/>
                 <w:szCs w:val="24"/>
               </w:rPr>
-              <w:t>Firewall</w:t>
+              <w:t>Unit Testing</w:t>
             </w:r>
           </w:p>
         </w:tc>
@@ -12243,7 +12395,7 @@
                 <w:sz w:val="24"/>
                 <w:szCs w:val="24"/>
               </w:rPr>
-              <w:t>1/4/2020</w:t>
+              <w:t>6/5/2020</w:t>
             </w:r>
           </w:p>
         </w:tc>
@@ -12278,7 +12430,7 @@
                 <w:sz w:val="24"/>
                 <w:szCs w:val="24"/>
               </w:rPr>
-              <w:t>7/4/2020</w:t>
+              <w:t>12/5/2020</w:t>
             </w:r>
           </w:p>
         </w:tc>
@@ -12318,730 +12470,6 @@
                 <w:sz w:val="24"/>
                 <w:szCs w:val="24"/>
               </w:rPr>
-              <w:t>Honey-pot</w:t>
-            </w:r>
-          </w:p>
-        </w:tc>
-        <w:tc>
-          <w:tcPr>
-            <w:tcW w:w="1900" w:type="dxa"/>
-            <w:tcBorders>
-              <w:top w:val="nil"/>
-              <w:left w:val="nil"/>
-              <w:bottom w:val="single" w:sz="4" w:space="0" w:color="auto"/>
-              <w:right w:val="single" w:sz="4" w:space="0" w:color="auto"/>
-            </w:tcBorders>
-            <w:shd w:val="clear" w:color="auto" w:fill="auto"/>
-            <w:vAlign w:val="center"/>
-            <w:hideMark/>
-          </w:tcPr>
-          <w:p>
-            <w:pPr>
-              <w:spacing w:after="0" w:line="240" w:lineRule="auto"/>
-              <w:jc w:val="center"/>
-              <w:rPr>
-                <w:rFonts w:ascii="Times New Roman" w:eastAsia="Times New Roman" w:hAnsi="Times New Roman" w:cs="Times New Roman"/>
-                <w:color w:val="000000"/>
-                <w:sz w:val="24"/>
-                <w:szCs w:val="24"/>
-              </w:rPr>
-            </w:pPr>
-            <w:r>
-              <w:rPr>
-                <w:rFonts w:ascii="Times New Roman" w:eastAsia="Times New Roman" w:hAnsi="Times New Roman" w:cs="Times New Roman"/>
-                <w:color w:val="000000"/>
-                <w:sz w:val="24"/>
-                <w:szCs w:val="24"/>
-              </w:rPr>
-              <w:t>1.5 WEEK</w:t>
-            </w:r>
-          </w:p>
-        </w:tc>
-        <w:tc>
-          <w:tcPr>
-            <w:tcW w:w="1940" w:type="dxa"/>
-            <w:tcBorders>
-              <w:top w:val="nil"/>
-              <w:left w:val="nil"/>
-              <w:bottom w:val="single" w:sz="4" w:space="0" w:color="auto"/>
-              <w:right w:val="single" w:sz="4" w:space="0" w:color="auto"/>
-            </w:tcBorders>
-            <w:shd w:val="clear" w:color="auto" w:fill="auto"/>
-            <w:vAlign w:val="center"/>
-            <w:hideMark/>
-          </w:tcPr>
-          <w:p>
-            <w:pPr>
-              <w:spacing w:after="0" w:line="240" w:lineRule="auto"/>
-              <w:jc w:val="center"/>
-              <w:rPr>
-                <w:rFonts w:ascii="Times New Roman" w:eastAsia="Times New Roman" w:hAnsi="Times New Roman" w:cs="Times New Roman"/>
-                <w:color w:val="000000"/>
-                <w:sz w:val="24"/>
-                <w:szCs w:val="24"/>
-              </w:rPr>
-            </w:pPr>
-            <w:r>
-              <w:rPr>
-                <w:rFonts w:ascii="Times New Roman" w:eastAsia="Times New Roman" w:hAnsi="Times New Roman" w:cs="Times New Roman"/>
-                <w:color w:val="000000"/>
-                <w:sz w:val="24"/>
-                <w:szCs w:val="24"/>
-              </w:rPr>
-              <w:t>8/4/2020</w:t>
-            </w:r>
-          </w:p>
-        </w:tc>
-        <w:tc>
-          <w:tcPr>
-            <w:tcW w:w="1920" w:type="dxa"/>
-            <w:tcBorders>
-              <w:top w:val="nil"/>
-              <w:left w:val="nil"/>
-              <w:bottom w:val="single" w:sz="4" w:space="0" w:color="auto"/>
-              <w:right w:val="single" w:sz="8" w:space="0" w:color="auto"/>
-            </w:tcBorders>
-            <w:shd w:val="clear" w:color="auto" w:fill="auto"/>
-            <w:vAlign w:val="center"/>
-            <w:hideMark/>
-          </w:tcPr>
-          <w:p>
-            <w:pPr>
-              <w:spacing w:after="0" w:line="240" w:lineRule="auto"/>
-              <w:jc w:val="center"/>
-              <w:rPr>
-                <w:rFonts w:ascii="Times New Roman" w:eastAsia="Times New Roman" w:hAnsi="Times New Roman" w:cs="Times New Roman"/>
-                <w:color w:val="000000"/>
-                <w:sz w:val="24"/>
-                <w:szCs w:val="24"/>
-              </w:rPr>
-            </w:pPr>
-            <w:r>
-              <w:rPr>
-                <w:rFonts w:ascii="Times New Roman" w:eastAsia="Times New Roman" w:hAnsi="Times New Roman" w:cs="Times New Roman"/>
-                <w:color w:val="000000"/>
-                <w:sz w:val="24"/>
-                <w:szCs w:val="24"/>
-              </w:rPr>
-              <w:t>18/04/2020</w:t>
-            </w:r>
-          </w:p>
-        </w:tc>
-      </w:tr>
-      <w:tr>
-        <w:trPr>
-          <w:trHeight w:val="375"/>
-        </w:trPr>
-        <w:tc>
-          <w:tcPr>
-            <w:tcW w:w="3560" w:type="dxa"/>
-            <w:tcBorders>
-              <w:top w:val="nil"/>
-              <w:left w:val="single" w:sz="8" w:space="0" w:color="auto"/>
-              <w:bottom w:val="single" w:sz="4" w:space="0" w:color="auto"/>
-              <w:right w:val="single" w:sz="4" w:space="0" w:color="auto"/>
-            </w:tcBorders>
-            <w:shd w:val="clear" w:color="auto" w:fill="auto"/>
-            <w:vAlign w:val="center"/>
-            <w:hideMark/>
-          </w:tcPr>
-          <w:p>
-            <w:pPr>
-              <w:spacing w:after="0" w:line="240" w:lineRule="auto"/>
-              <w:jc w:val="center"/>
-              <w:rPr>
-                <w:rFonts w:ascii="Times New Roman" w:eastAsia="Times New Roman" w:hAnsi="Times New Roman" w:cs="Times New Roman"/>
-                <w:color w:val="000000"/>
-                <w:sz w:val="24"/>
-                <w:szCs w:val="24"/>
-              </w:rPr>
-            </w:pPr>
-            <w:r>
-              <w:rPr>
-                <w:rFonts w:ascii="Times New Roman" w:eastAsia="Times New Roman" w:hAnsi="Times New Roman" w:cs="Times New Roman"/>
-                <w:color w:val="000000"/>
-                <w:sz w:val="24"/>
-                <w:szCs w:val="24"/>
-              </w:rPr>
-              <w:t>D-dos</w:t>
-            </w:r>
-          </w:p>
-        </w:tc>
-        <w:tc>
-          <w:tcPr>
-            <w:tcW w:w="1900" w:type="dxa"/>
-            <w:tcBorders>
-              <w:top w:val="nil"/>
-              <w:left w:val="nil"/>
-              <w:bottom w:val="single" w:sz="4" w:space="0" w:color="auto"/>
-              <w:right w:val="single" w:sz="4" w:space="0" w:color="auto"/>
-            </w:tcBorders>
-            <w:shd w:val="clear" w:color="auto" w:fill="auto"/>
-            <w:vAlign w:val="center"/>
-            <w:hideMark/>
-          </w:tcPr>
-          <w:p>
-            <w:pPr>
-              <w:spacing w:after="0" w:line="240" w:lineRule="auto"/>
-              <w:jc w:val="center"/>
-              <w:rPr>
-                <w:rFonts w:ascii="Times New Roman" w:eastAsia="Times New Roman" w:hAnsi="Times New Roman" w:cs="Times New Roman"/>
-                <w:color w:val="000000"/>
-                <w:sz w:val="24"/>
-                <w:szCs w:val="24"/>
-              </w:rPr>
-            </w:pPr>
-            <w:r>
-              <w:rPr>
-                <w:rFonts w:ascii="Times New Roman" w:eastAsia="Times New Roman" w:hAnsi="Times New Roman" w:cs="Times New Roman"/>
-                <w:color w:val="000000"/>
-                <w:sz w:val="24"/>
-                <w:szCs w:val="24"/>
-              </w:rPr>
-              <w:t>1 WEEK</w:t>
-            </w:r>
-          </w:p>
-        </w:tc>
-        <w:tc>
-          <w:tcPr>
-            <w:tcW w:w="1940" w:type="dxa"/>
-            <w:tcBorders>
-              <w:top w:val="nil"/>
-              <w:left w:val="nil"/>
-              <w:bottom w:val="single" w:sz="4" w:space="0" w:color="auto"/>
-              <w:right w:val="single" w:sz="4" w:space="0" w:color="auto"/>
-            </w:tcBorders>
-            <w:shd w:val="clear" w:color="auto" w:fill="auto"/>
-            <w:vAlign w:val="center"/>
-            <w:hideMark/>
-          </w:tcPr>
-          <w:p>
-            <w:pPr>
-              <w:spacing w:after="0" w:line="240" w:lineRule="auto"/>
-              <w:jc w:val="center"/>
-              <w:rPr>
-                <w:rFonts w:ascii="Times New Roman" w:eastAsia="Times New Roman" w:hAnsi="Times New Roman" w:cs="Times New Roman"/>
-                <w:color w:val="000000"/>
-                <w:sz w:val="24"/>
-                <w:szCs w:val="24"/>
-              </w:rPr>
-            </w:pPr>
-            <w:r>
-              <w:rPr>
-                <w:rFonts w:ascii="Times New Roman" w:eastAsia="Times New Roman" w:hAnsi="Times New Roman" w:cs="Times New Roman"/>
-                <w:color w:val="000000"/>
-                <w:sz w:val="24"/>
-                <w:szCs w:val="24"/>
-              </w:rPr>
-              <w:t>19/04/2020</w:t>
-            </w:r>
-          </w:p>
-        </w:tc>
-        <w:tc>
-          <w:tcPr>
-            <w:tcW w:w="1920" w:type="dxa"/>
-            <w:tcBorders>
-              <w:top w:val="nil"/>
-              <w:left w:val="nil"/>
-              <w:bottom w:val="single" w:sz="4" w:space="0" w:color="auto"/>
-              <w:right w:val="single" w:sz="8" w:space="0" w:color="auto"/>
-            </w:tcBorders>
-            <w:shd w:val="clear" w:color="auto" w:fill="auto"/>
-            <w:vAlign w:val="center"/>
-            <w:hideMark/>
-          </w:tcPr>
-          <w:p>
-            <w:pPr>
-              <w:spacing w:after="0" w:line="240" w:lineRule="auto"/>
-              <w:jc w:val="center"/>
-              <w:rPr>
-                <w:rFonts w:ascii="Times New Roman" w:eastAsia="Times New Roman" w:hAnsi="Times New Roman" w:cs="Times New Roman"/>
-                <w:color w:val="000000"/>
-                <w:sz w:val="24"/>
-                <w:szCs w:val="24"/>
-              </w:rPr>
-            </w:pPr>
-            <w:r>
-              <w:rPr>
-                <w:rFonts w:ascii="Times New Roman" w:eastAsia="Times New Roman" w:hAnsi="Times New Roman" w:cs="Times New Roman"/>
-                <w:color w:val="000000"/>
-                <w:sz w:val="24"/>
-                <w:szCs w:val="24"/>
-              </w:rPr>
-              <w:t>25/04/2020</w:t>
-            </w:r>
-          </w:p>
-        </w:tc>
-      </w:tr>
-      <w:tr>
-        <w:trPr>
-          <w:trHeight w:val="375"/>
-        </w:trPr>
-        <w:tc>
-          <w:tcPr>
-            <w:tcW w:w="3560" w:type="dxa"/>
-            <w:tcBorders>
-              <w:top w:val="nil"/>
-              <w:left w:val="single" w:sz="8" w:space="0" w:color="auto"/>
-              <w:bottom w:val="single" w:sz="4" w:space="0" w:color="auto"/>
-              <w:right w:val="single" w:sz="4" w:space="0" w:color="auto"/>
-            </w:tcBorders>
-            <w:shd w:val="clear" w:color="auto" w:fill="auto"/>
-            <w:vAlign w:val="center"/>
-            <w:hideMark/>
-          </w:tcPr>
-          <w:p>
-            <w:pPr>
-              <w:spacing w:after="0" w:line="240" w:lineRule="auto"/>
-              <w:jc w:val="center"/>
-              <w:rPr>
-                <w:rFonts w:ascii="Times New Roman" w:eastAsia="Times New Roman" w:hAnsi="Times New Roman" w:cs="Times New Roman"/>
-                <w:color w:val="000000"/>
-                <w:sz w:val="24"/>
-                <w:szCs w:val="24"/>
-              </w:rPr>
-            </w:pPr>
-            <w:r>
-              <w:rPr>
-                <w:rFonts w:ascii="Times New Roman" w:eastAsia="Times New Roman" w:hAnsi="Times New Roman" w:cs="Times New Roman"/>
-                <w:color w:val="000000"/>
-                <w:sz w:val="24"/>
-                <w:szCs w:val="24"/>
-              </w:rPr>
-              <w:t>Log Management</w:t>
-            </w:r>
-          </w:p>
-        </w:tc>
-        <w:tc>
-          <w:tcPr>
-            <w:tcW w:w="1900" w:type="dxa"/>
-            <w:tcBorders>
-              <w:top w:val="nil"/>
-              <w:left w:val="nil"/>
-              <w:bottom w:val="single" w:sz="4" w:space="0" w:color="auto"/>
-              <w:right w:val="single" w:sz="4" w:space="0" w:color="auto"/>
-            </w:tcBorders>
-            <w:shd w:val="clear" w:color="auto" w:fill="auto"/>
-            <w:vAlign w:val="center"/>
-            <w:hideMark/>
-          </w:tcPr>
-          <w:p>
-            <w:pPr>
-              <w:spacing w:after="0" w:line="240" w:lineRule="auto"/>
-              <w:jc w:val="center"/>
-              <w:rPr>
-                <w:rFonts w:ascii="Times New Roman" w:eastAsia="Times New Roman" w:hAnsi="Times New Roman" w:cs="Times New Roman"/>
-                <w:color w:val="000000"/>
-                <w:sz w:val="24"/>
-                <w:szCs w:val="24"/>
-              </w:rPr>
-            </w:pPr>
-            <w:r>
-              <w:rPr>
-                <w:rFonts w:ascii="Times New Roman" w:eastAsia="Times New Roman" w:hAnsi="Times New Roman" w:cs="Times New Roman"/>
-                <w:color w:val="000000"/>
-                <w:sz w:val="24"/>
-                <w:szCs w:val="24"/>
-              </w:rPr>
-              <w:t>1.5 WEEKS</w:t>
-            </w:r>
-          </w:p>
-        </w:tc>
-        <w:tc>
-          <w:tcPr>
-            <w:tcW w:w="1940" w:type="dxa"/>
-            <w:tcBorders>
-              <w:top w:val="nil"/>
-              <w:left w:val="nil"/>
-              <w:bottom w:val="single" w:sz="4" w:space="0" w:color="auto"/>
-              <w:right w:val="single" w:sz="4" w:space="0" w:color="auto"/>
-            </w:tcBorders>
-            <w:shd w:val="clear" w:color="auto" w:fill="auto"/>
-            <w:vAlign w:val="center"/>
-            <w:hideMark/>
-          </w:tcPr>
-          <w:p>
-            <w:pPr>
-              <w:spacing w:after="0" w:line="240" w:lineRule="auto"/>
-              <w:jc w:val="center"/>
-              <w:rPr>
-                <w:rFonts w:ascii="Times New Roman" w:eastAsia="Times New Roman" w:hAnsi="Times New Roman" w:cs="Times New Roman"/>
-                <w:color w:val="000000"/>
-                <w:sz w:val="24"/>
-                <w:szCs w:val="24"/>
-              </w:rPr>
-            </w:pPr>
-            <w:r>
-              <w:rPr>
-                <w:rFonts w:ascii="Times New Roman" w:eastAsia="Times New Roman" w:hAnsi="Times New Roman" w:cs="Times New Roman"/>
-                <w:color w:val="000000"/>
-                <w:sz w:val="24"/>
-                <w:szCs w:val="24"/>
-              </w:rPr>
-              <w:t>26/40/2020</w:t>
-            </w:r>
-          </w:p>
-        </w:tc>
-        <w:tc>
-          <w:tcPr>
-            <w:tcW w:w="1920" w:type="dxa"/>
-            <w:tcBorders>
-              <w:top w:val="nil"/>
-              <w:left w:val="nil"/>
-              <w:bottom w:val="single" w:sz="4" w:space="0" w:color="auto"/>
-              <w:right w:val="single" w:sz="8" w:space="0" w:color="auto"/>
-            </w:tcBorders>
-            <w:shd w:val="clear" w:color="auto" w:fill="auto"/>
-            <w:vAlign w:val="center"/>
-            <w:hideMark/>
-          </w:tcPr>
-          <w:p>
-            <w:pPr>
-              <w:spacing w:after="0" w:line="240" w:lineRule="auto"/>
-              <w:jc w:val="center"/>
-              <w:rPr>
-                <w:rFonts w:ascii="Times New Roman" w:eastAsia="Times New Roman" w:hAnsi="Times New Roman" w:cs="Times New Roman"/>
-                <w:color w:val="000000"/>
-                <w:sz w:val="24"/>
-                <w:szCs w:val="24"/>
-              </w:rPr>
-            </w:pPr>
-            <w:r>
-              <w:rPr>
-                <w:rFonts w:ascii="Times New Roman" w:eastAsia="Times New Roman" w:hAnsi="Times New Roman" w:cs="Times New Roman"/>
-                <w:color w:val="000000"/>
-                <w:sz w:val="24"/>
-                <w:szCs w:val="24"/>
-              </w:rPr>
-              <w:t>5/5/2020</w:t>
-            </w:r>
-          </w:p>
-        </w:tc>
-      </w:tr>
-      <w:tr>
-        <w:trPr>
-          <w:trHeight w:val="375"/>
-        </w:trPr>
-        <w:tc>
-          <w:tcPr>
-            <w:tcW w:w="3560" w:type="dxa"/>
-            <w:tcBorders>
-              <w:top w:val="nil"/>
-              <w:left w:val="single" w:sz="8" w:space="0" w:color="auto"/>
-              <w:bottom w:val="single" w:sz="4" w:space="0" w:color="auto"/>
-              <w:right w:val="single" w:sz="4" w:space="0" w:color="auto"/>
-            </w:tcBorders>
-            <w:shd w:val="clear" w:color="000000" w:fill="FFC000"/>
-            <w:vAlign w:val="center"/>
-            <w:hideMark/>
-          </w:tcPr>
-          <w:p>
-            <w:pPr>
-              <w:spacing w:after="0" w:line="240" w:lineRule="auto"/>
-              <w:rPr>
-                <w:rFonts w:ascii="Times New Roman" w:eastAsia="Times New Roman" w:hAnsi="Times New Roman" w:cs="Times New Roman"/>
-                <w:color w:val="000000"/>
-                <w:sz w:val="24"/>
-                <w:szCs w:val="24"/>
-              </w:rPr>
-            </w:pPr>
-            <w:r>
-              <w:rPr>
-                <w:rFonts w:ascii="Times New Roman" w:eastAsia="Times New Roman" w:hAnsi="Times New Roman" w:cs="Times New Roman"/>
-                <w:color w:val="000000"/>
-                <w:sz w:val="24"/>
-                <w:szCs w:val="24"/>
-              </w:rPr>
-              <w:t>5. Testing</w:t>
-            </w:r>
-          </w:p>
-        </w:tc>
-        <w:tc>
-          <w:tcPr>
-            <w:tcW w:w="1900" w:type="dxa"/>
-            <w:tcBorders>
-              <w:top w:val="nil"/>
-              <w:left w:val="nil"/>
-              <w:bottom w:val="single" w:sz="4" w:space="0" w:color="auto"/>
-              <w:right w:val="single" w:sz="4" w:space="0" w:color="auto"/>
-            </w:tcBorders>
-            <w:shd w:val="clear" w:color="000000" w:fill="FFC000"/>
-            <w:vAlign w:val="center"/>
-            <w:hideMark/>
-          </w:tcPr>
-          <w:p>
-            <w:pPr>
-              <w:spacing w:after="0" w:line="240" w:lineRule="auto"/>
-              <w:jc w:val="center"/>
-              <w:rPr>
-                <w:rFonts w:ascii="Times New Roman" w:eastAsia="Times New Roman" w:hAnsi="Times New Roman" w:cs="Times New Roman"/>
-                <w:color w:val="000000"/>
-                <w:sz w:val="24"/>
-                <w:szCs w:val="24"/>
-              </w:rPr>
-            </w:pPr>
-            <w:r>
-              <w:rPr>
-                <w:rFonts w:ascii="Times New Roman" w:eastAsia="Times New Roman" w:hAnsi="Times New Roman" w:cs="Times New Roman"/>
-                <w:color w:val="000000"/>
-                <w:sz w:val="24"/>
-                <w:szCs w:val="24"/>
-              </w:rPr>
-              <w:t>8 WEEKS</w:t>
-            </w:r>
-          </w:p>
-        </w:tc>
-        <w:tc>
-          <w:tcPr>
-            <w:tcW w:w="1940" w:type="dxa"/>
-            <w:tcBorders>
-              <w:top w:val="nil"/>
-              <w:left w:val="nil"/>
-              <w:bottom w:val="single" w:sz="4" w:space="0" w:color="auto"/>
-              <w:right w:val="single" w:sz="4" w:space="0" w:color="auto"/>
-            </w:tcBorders>
-            <w:shd w:val="clear" w:color="000000" w:fill="FFC000"/>
-            <w:vAlign w:val="center"/>
-            <w:hideMark/>
-          </w:tcPr>
-          <w:p>
-            <w:pPr>
-              <w:spacing w:after="0" w:line="240" w:lineRule="auto"/>
-              <w:jc w:val="center"/>
-              <w:rPr>
-                <w:rFonts w:ascii="Times New Roman" w:eastAsia="Times New Roman" w:hAnsi="Times New Roman" w:cs="Times New Roman"/>
-                <w:color w:val="000000"/>
-                <w:sz w:val="24"/>
-                <w:szCs w:val="24"/>
-              </w:rPr>
-            </w:pPr>
-            <w:r>
-              <w:rPr>
-                <w:rFonts w:ascii="Times New Roman" w:eastAsia="Times New Roman" w:hAnsi="Times New Roman" w:cs="Times New Roman"/>
-                <w:color w:val="000000"/>
-                <w:sz w:val="24"/>
-                <w:szCs w:val="24"/>
-              </w:rPr>
-              <w:t>6/5/2020</w:t>
-            </w:r>
-          </w:p>
-        </w:tc>
-        <w:tc>
-          <w:tcPr>
-            <w:tcW w:w="1920" w:type="dxa"/>
-            <w:tcBorders>
-              <w:top w:val="nil"/>
-              <w:left w:val="nil"/>
-              <w:bottom w:val="single" w:sz="4" w:space="0" w:color="auto"/>
-              <w:right w:val="single" w:sz="8" w:space="0" w:color="auto"/>
-            </w:tcBorders>
-            <w:shd w:val="clear" w:color="000000" w:fill="FFC000"/>
-            <w:vAlign w:val="center"/>
-            <w:hideMark/>
-          </w:tcPr>
-          <w:p>
-            <w:pPr>
-              <w:spacing w:after="0" w:line="240" w:lineRule="auto"/>
-              <w:jc w:val="center"/>
-              <w:rPr>
-                <w:rFonts w:ascii="Times New Roman" w:eastAsia="Times New Roman" w:hAnsi="Times New Roman" w:cs="Times New Roman"/>
-                <w:color w:val="000000"/>
-                <w:sz w:val="24"/>
-                <w:szCs w:val="24"/>
-              </w:rPr>
-            </w:pPr>
-            <w:r>
-              <w:rPr>
-                <w:rFonts w:ascii="Times New Roman" w:eastAsia="Times New Roman" w:hAnsi="Times New Roman" w:cs="Times New Roman"/>
-                <w:color w:val="000000"/>
-                <w:sz w:val="24"/>
-                <w:szCs w:val="24"/>
-              </w:rPr>
-              <w:t>26/05/2020</w:t>
-            </w:r>
-          </w:p>
-        </w:tc>
-      </w:tr>
-      <w:tr>
-        <w:trPr>
-          <w:trHeight w:val="375"/>
-        </w:trPr>
-        <w:tc>
-          <w:tcPr>
-            <w:tcW w:w="3560" w:type="dxa"/>
-            <w:tcBorders>
-              <w:top w:val="nil"/>
-              <w:left w:val="single" w:sz="8" w:space="0" w:color="auto"/>
-              <w:bottom w:val="single" w:sz="4" w:space="0" w:color="auto"/>
-              <w:right w:val="single" w:sz="4" w:space="0" w:color="auto"/>
-            </w:tcBorders>
-            <w:shd w:val="clear" w:color="auto" w:fill="auto"/>
-            <w:vAlign w:val="center"/>
-            <w:hideMark/>
-          </w:tcPr>
-          <w:p>
-            <w:pPr>
-              <w:spacing w:after="0" w:line="240" w:lineRule="auto"/>
-              <w:jc w:val="center"/>
-              <w:rPr>
-                <w:rFonts w:ascii="Times New Roman" w:eastAsia="Times New Roman" w:hAnsi="Times New Roman" w:cs="Times New Roman"/>
-                <w:color w:val="000000"/>
-                <w:sz w:val="24"/>
-                <w:szCs w:val="24"/>
-              </w:rPr>
-            </w:pPr>
-            <w:r>
-              <w:rPr>
-                <w:rFonts w:ascii="Times New Roman" w:eastAsia="Times New Roman" w:hAnsi="Times New Roman" w:cs="Times New Roman"/>
-                <w:color w:val="000000"/>
-                <w:sz w:val="24"/>
-                <w:szCs w:val="24"/>
-              </w:rPr>
-              <w:t>Unit Testing</w:t>
-            </w:r>
-          </w:p>
-        </w:tc>
-        <w:tc>
-          <w:tcPr>
-            <w:tcW w:w="1900" w:type="dxa"/>
-            <w:tcBorders>
-              <w:top w:val="nil"/>
-              <w:left w:val="nil"/>
-              <w:bottom w:val="single" w:sz="4" w:space="0" w:color="auto"/>
-              <w:right w:val="single" w:sz="4" w:space="0" w:color="auto"/>
-            </w:tcBorders>
-            <w:shd w:val="clear" w:color="auto" w:fill="auto"/>
-            <w:vAlign w:val="center"/>
-            <w:hideMark/>
-          </w:tcPr>
-          <w:p>
-            <w:pPr>
-              <w:spacing w:after="0" w:line="240" w:lineRule="auto"/>
-              <w:jc w:val="center"/>
-              <w:rPr>
-                <w:rFonts w:ascii="Times New Roman" w:eastAsia="Times New Roman" w:hAnsi="Times New Roman" w:cs="Times New Roman"/>
-                <w:color w:val="000000"/>
-                <w:sz w:val="24"/>
-                <w:szCs w:val="24"/>
-              </w:rPr>
-            </w:pPr>
-            <w:r>
-              <w:rPr>
-                <w:rFonts w:ascii="Times New Roman" w:eastAsia="Times New Roman" w:hAnsi="Times New Roman" w:cs="Times New Roman"/>
-                <w:color w:val="000000"/>
-                <w:sz w:val="24"/>
-                <w:szCs w:val="24"/>
-              </w:rPr>
-              <w:t>1 WEEK</w:t>
-            </w:r>
-          </w:p>
-        </w:tc>
-        <w:tc>
-          <w:tcPr>
-            <w:tcW w:w="1940" w:type="dxa"/>
-            <w:tcBorders>
-              <w:top w:val="nil"/>
-              <w:left w:val="nil"/>
-              <w:bottom w:val="single" w:sz="4" w:space="0" w:color="auto"/>
-              <w:right w:val="single" w:sz="4" w:space="0" w:color="auto"/>
-            </w:tcBorders>
-            <w:shd w:val="clear" w:color="auto" w:fill="auto"/>
-            <w:vAlign w:val="center"/>
-            <w:hideMark/>
-          </w:tcPr>
-          <w:p>
-            <w:pPr>
-              <w:spacing w:after="0" w:line="240" w:lineRule="auto"/>
-              <w:jc w:val="center"/>
-              <w:rPr>
-                <w:rFonts w:ascii="Times New Roman" w:eastAsia="Times New Roman" w:hAnsi="Times New Roman" w:cs="Times New Roman"/>
-                <w:color w:val="000000"/>
-                <w:sz w:val="24"/>
-                <w:szCs w:val="24"/>
-              </w:rPr>
-            </w:pPr>
-            <w:r>
-              <w:rPr>
-                <w:rFonts w:ascii="Times New Roman" w:eastAsia="Times New Roman" w:hAnsi="Times New Roman" w:cs="Times New Roman"/>
-                <w:color w:val="000000"/>
-                <w:sz w:val="24"/>
-                <w:szCs w:val="24"/>
-              </w:rPr>
-              <w:t>6/5/2020</w:t>
-            </w:r>
-          </w:p>
-        </w:tc>
-        <w:tc>
-          <w:tcPr>
-            <w:tcW w:w="1920" w:type="dxa"/>
-            <w:tcBorders>
-              <w:top w:val="nil"/>
-              <w:left w:val="nil"/>
-              <w:bottom w:val="single" w:sz="4" w:space="0" w:color="auto"/>
-              <w:right w:val="single" w:sz="8" w:space="0" w:color="auto"/>
-            </w:tcBorders>
-            <w:shd w:val="clear" w:color="auto" w:fill="auto"/>
-            <w:vAlign w:val="center"/>
-            <w:hideMark/>
-          </w:tcPr>
-          <w:p>
-            <w:pPr>
-              <w:spacing w:after="0" w:line="240" w:lineRule="auto"/>
-              <w:jc w:val="center"/>
-              <w:rPr>
-                <w:rFonts w:ascii="Times New Roman" w:eastAsia="Times New Roman" w:hAnsi="Times New Roman" w:cs="Times New Roman"/>
-                <w:color w:val="000000"/>
-                <w:sz w:val="24"/>
-                <w:szCs w:val="24"/>
-              </w:rPr>
-            </w:pPr>
-            <w:r>
-              <w:rPr>
-                <w:rFonts w:ascii="Times New Roman" w:eastAsia="Times New Roman" w:hAnsi="Times New Roman" w:cs="Times New Roman"/>
-                <w:color w:val="000000"/>
-                <w:sz w:val="24"/>
-                <w:szCs w:val="24"/>
-              </w:rPr>
-              <w:t>12/5/2020</w:t>
-            </w:r>
-          </w:p>
-        </w:tc>
-      </w:tr>
-      <w:tr>
-        <w:trPr>
-          <w:trHeight w:val="375"/>
-        </w:trPr>
-        <w:tc>
-          <w:tcPr>
-            <w:tcW w:w="3560" w:type="dxa"/>
-            <w:tcBorders>
-              <w:top w:val="nil"/>
-              <w:left w:val="single" w:sz="8" w:space="0" w:color="auto"/>
-              <w:bottom w:val="single" w:sz="4" w:space="0" w:color="auto"/>
-              <w:right w:val="single" w:sz="4" w:space="0" w:color="auto"/>
-            </w:tcBorders>
-            <w:shd w:val="clear" w:color="auto" w:fill="auto"/>
-            <w:vAlign w:val="center"/>
-            <w:hideMark/>
-          </w:tcPr>
-          <w:p>
-            <w:pPr>
-              <w:spacing w:after="0" w:line="240" w:lineRule="auto"/>
-              <w:jc w:val="center"/>
-              <w:rPr>
-                <w:rFonts w:ascii="Times New Roman" w:eastAsia="Times New Roman" w:hAnsi="Times New Roman" w:cs="Times New Roman"/>
-                <w:color w:val="000000"/>
-                <w:sz w:val="24"/>
-                <w:szCs w:val="24"/>
-              </w:rPr>
-            </w:pPr>
-            <w:r>
-              <w:rPr>
-                <w:rFonts w:ascii="Times New Roman" w:eastAsia="Times New Roman" w:hAnsi="Times New Roman" w:cs="Times New Roman"/>
-                <w:color w:val="000000"/>
-                <w:sz w:val="24"/>
-                <w:szCs w:val="24"/>
-              </w:rPr>
               <w:t>Integration Testing</w:t>
             </w:r>
           </w:p>
@@ -13369,22 +12797,42 @@
     </w:p>
     <w:p>
       <w:pPr>
+        <w:jc w:val="both"/>
+        <w:rPr>
+          <w:rFonts w:ascii="Times New Roman" w:hAnsi="Times New Roman" w:cs="Times New Roman"/>
+          <w:sz w:val="24"/>
+          <w:szCs w:val="24"/>
+        </w:rPr>
+      </w:pPr>
+    </w:p>
+    <w:p>
+      <w:pPr>
+        <w:jc w:val="both"/>
+        <w:rPr>
+          <w:rFonts w:ascii="Times New Roman" w:hAnsi="Times New Roman" w:cs="Times New Roman"/>
+          <w:sz w:val="24"/>
+          <w:szCs w:val="24"/>
+        </w:rPr>
+      </w:pPr>
+    </w:p>
+    <w:p>
+      <w:pPr>
+        <w:jc w:val="both"/>
+        <w:rPr>
+          <w:rFonts w:ascii="Times New Roman" w:hAnsi="Times New Roman" w:cs="Times New Roman"/>
+          <w:sz w:val="24"/>
+          <w:szCs w:val="24"/>
+        </w:rPr>
+      </w:pPr>
+    </w:p>
+    <w:p>
+      <w:pPr>
         <w:pStyle w:val="Heading1"/>
-        <w:rPr>
-          <w:rFonts w:ascii="Times New Roman" w:hAnsi="Times New Roman" w:cs="Times New Roman"/>
-          <w:sz w:val="24"/>
-          <w:szCs w:val="24"/>
-        </w:rPr>
-      </w:pPr>
-      <w:bookmarkStart w:id="18" w:name="_Toc37595972"/>
-      <w:r>
-        <w:rPr>
-          <w:rFonts w:ascii="Times New Roman" w:hAnsi="Times New Roman" w:cs="Times New Roman"/>
-          <w:sz w:val="24"/>
-          <w:szCs w:val="24"/>
-        </w:rPr>
+      </w:pPr>
+      <w:bookmarkStart w:id="18" w:name="_Toc37698380"/>
+      <w:r>
         <w:lastRenderedPageBreak/>
-        <w:t>STATE CHART</w:t>
+        <w:t>STATE DIAGRAM</w:t>
       </w:r>
       <w:bookmarkEnd w:id="18"/>
     </w:p>
@@ -13413,33 +12861,40 @@
           <w:sz w:val="24"/>
           <w:szCs w:val="24"/>
         </w:rPr>
-        <w:t>In the following diagram we can see the state chart that talks about a Client, Server/Network, a Sensor, Logs (Data), Administrator, an IDS and an Intruder.</w:t>
-      </w:r>
-    </w:p>
-    <w:p>
-      <w:pPr>
-        <w:jc w:val="both"/>
-      </w:pPr>
-      <w:r>
-        <w:rPr>
-          <w:rFonts w:ascii="Times New Roman" w:hAnsi="Times New Roman" w:cs="Times New Roman"/>
-          <w:sz w:val="24"/>
-          <w:szCs w:val="24"/>
-        </w:rPr>
-        <w:t>Here, we are going to secure a data from Intruder.</w:t>
-      </w:r>
-    </w:p>
-    <w:p/>
-    <w:p>
-      <w:r>
-        <w:rPr>
+        <w:t>In this diagram, we can see the input and output is occurred and in the processes part (Security and IDS) will help the user to get in the database and process output as information.</w:t>
+      </w:r>
+    </w:p>
+    <w:p>
+      <w:pPr>
+        <w:jc w:val="both"/>
+        <w:rPr>
+          <w:rFonts w:ascii="Times New Roman" w:hAnsi="Times New Roman" w:cs="Times New Roman"/>
+          <w:sz w:val="24"/>
+          <w:szCs w:val="24"/>
+        </w:rPr>
+      </w:pPr>
+    </w:p>
+    <w:p>
+      <w:pPr>
+        <w:jc w:val="center"/>
+        <w:rPr>
+          <w:rFonts w:ascii="Times New Roman" w:hAnsi="Times New Roman" w:cs="Times New Roman"/>
+          <w:sz w:val="24"/>
+          <w:szCs w:val="24"/>
+        </w:rPr>
+      </w:pPr>
+      <w:r>
+        <w:rPr>
+          <w:rFonts w:ascii="Times New Roman" w:hAnsi="Times New Roman" w:cs="Times New Roman"/>
           <w:noProof/>
+          <w:sz w:val="24"/>
+          <w:szCs w:val="24"/>
         </w:rPr>
         <w:drawing>
-          <wp:inline distT="0" distB="0" distL="0" distR="0" wp14:anchorId="20212BE1" wp14:editId="339D1C0C">
-            <wp:extent cx="5390707" cy="3012766"/>
-            <wp:effectExtent l="76200" t="76200" r="133985" b="130810"/>
-            <wp:docPr id="9" name="Picture 9"/>
+          <wp:inline distT="0" distB="0" distL="0" distR="0" wp14:anchorId="6F343E45" wp14:editId="45A74483">
+            <wp:extent cx="5438775" cy="2604336"/>
+            <wp:effectExtent l="76200" t="76200" r="123825" b="139065"/>
+            <wp:docPr id="18" name="Picture 2"/>
             <wp:cNvGraphicFramePr>
               <a:graphicFrameLocks xmlns:a="http://schemas.openxmlformats.org/drawingml/2006/main" noChangeAspect="1"/>
             </wp:cNvGraphicFramePr>
@@ -13447,232 +12902,20 @@
               <a:graphicData uri="http://schemas.openxmlformats.org/drawingml/2006/picture">
                 <pic:pic xmlns:pic="http://schemas.openxmlformats.org/drawingml/2006/picture">
                   <pic:nvPicPr>
-                    <pic:cNvPr id="1" name=""/>
-                    <pic:cNvPicPr/>
+                    <pic:cNvPr id="3" name="Picture 2"/>
+                    <pic:cNvPicPr>
+                      <a:picLocks noChangeAspect="1"/>
+                    </pic:cNvPicPr>
                   </pic:nvPicPr>
                   <pic:blipFill rotWithShape="1">
                     <a:blip r:embed="rId32"/>
-                    <a:srcRect l="2412" b="2999"/>
+                    <a:srcRect l="19579" t="22315" r="19447" b="25749"/>
                     <a:stretch/>
-                  </pic:blipFill>
-                  <pic:spPr bwMode="auto">
-                    <a:xfrm>
-                      <a:off x="0" y="0"/>
-                      <a:ext cx="5395220" cy="3015288"/>
-                    </a:xfrm>
-                    <a:prstGeom prst="rect">
-                      <a:avLst/>
-                    </a:prstGeom>
-                    <a:ln w="38100" cap="sq" cmpd="sng" algn="ctr">
-                      <a:solidFill>
-                        <a:srgbClr val="000000"/>
-                      </a:solidFill>
-                      <a:prstDash val="solid"/>
-                      <a:miter lim="800000"/>
-                      <a:headEnd type="none" w="med" len="med"/>
-                      <a:tailEnd type="none" w="med" len="med"/>
-                    </a:ln>
-                    <a:effectLst>
-                      <a:outerShdw blurRad="50800" dist="38100" dir="2700000" algn="tl" rotWithShape="0">
-                        <a:srgbClr val="000000">
-                          <a:alpha val="43000"/>
-                        </a:srgbClr>
-                      </a:outerShdw>
-                    </a:effectLst>
-                    <a:extLst>
-                      <a:ext uri="{53640926-AAD7-44D8-BBD7-CCE9431645EC}">
-                        <a14:shadowObscured xmlns:a14="http://schemas.microsoft.com/office/drawing/2010/main"/>
-                      </a:ext>
-                    </a:extLst>
-                  </pic:spPr>
-                </pic:pic>
-              </a:graphicData>
-            </a:graphic>
-          </wp:inline>
-        </w:drawing>
-      </w:r>
-    </w:p>
-    <w:p/>
-    <w:p/>
-    <w:p/>
-    <w:p/>
-    <w:p/>
-    <w:p/>
-    <w:p/>
-    <w:p/>
-    <w:p/>
-    <w:p/>
-    <w:p/>
-    <w:p/>
-    <w:p>
-      <w:pPr>
-        <w:pStyle w:val="Heading1"/>
-      </w:pPr>
-      <w:bookmarkStart w:id="19" w:name="_Toc37595973"/>
-      <w:r>
-        <w:lastRenderedPageBreak/>
-        <w:t>CLASS DIAGRAM</w:t>
-      </w:r>
-      <w:bookmarkEnd w:id="19"/>
-    </w:p>
-    <w:p/>
-    <w:p>
-      <w:pPr>
-        <w:jc w:val="both"/>
-        <w:rPr>
-          <w:rFonts w:ascii="Times New Roman" w:hAnsi="Times New Roman" w:cs="Times New Roman"/>
-          <w:sz w:val="24"/>
-          <w:szCs w:val="24"/>
-        </w:rPr>
-      </w:pPr>
-      <w:r>
-        <w:rPr>
-          <w:rFonts w:ascii="Times New Roman" w:hAnsi="Times New Roman" w:cs="Times New Roman"/>
-          <w:sz w:val="24"/>
-          <w:szCs w:val="24"/>
-        </w:rPr>
-        <w:t>In this diagram we can see every data is connected to agent and administrator.</w:t>
-      </w:r>
-    </w:p>
-    <w:p/>
-    <w:p>
-      <w:r>
-        <w:rPr>
-          <w:noProof/>
-        </w:rPr>
-        <w:drawing>
-          <wp:inline distT="0" distB="0" distL="0" distR="0" wp14:anchorId="2D49D2E0" wp14:editId="042B9F0A">
-            <wp:extent cx="5403493" cy="3200400"/>
-            <wp:effectExtent l="76200" t="76200" r="140335" b="133350"/>
-            <wp:docPr id="11" name="Picture 11"/>
-            <wp:cNvGraphicFramePr>
-              <a:graphicFrameLocks xmlns:a="http://schemas.openxmlformats.org/drawingml/2006/main" noChangeAspect="1"/>
-            </wp:cNvGraphicFramePr>
-            <a:graphic xmlns:a="http://schemas.openxmlformats.org/drawingml/2006/main">
-              <a:graphicData uri="http://schemas.openxmlformats.org/drawingml/2006/picture">
-                <pic:pic xmlns:pic="http://schemas.openxmlformats.org/drawingml/2006/picture">
-                  <pic:nvPicPr>
-                    <pic:cNvPr id="1" name=""/>
-                    <pic:cNvPicPr/>
-                  </pic:nvPicPr>
-                  <pic:blipFill rotWithShape="1">
-                    <a:blip r:embed="rId33"/>
-                    <a:srcRect l="8534" b="3650"/>
-                    <a:stretch/>
-                  </pic:blipFill>
-                  <pic:spPr bwMode="auto">
-                    <a:xfrm>
-                      <a:off x="0" y="0"/>
-                      <a:ext cx="5412267" cy="3205597"/>
-                    </a:xfrm>
-                    <a:prstGeom prst="rect">
-                      <a:avLst/>
-                    </a:prstGeom>
-                    <a:ln w="38100" cap="sq" cmpd="sng" algn="ctr">
-                      <a:solidFill>
-                        <a:srgbClr val="000000"/>
-                      </a:solidFill>
-                      <a:prstDash val="solid"/>
-                      <a:miter lim="800000"/>
-                      <a:headEnd type="none" w="med" len="med"/>
-                      <a:tailEnd type="none" w="med" len="med"/>
-                    </a:ln>
-                    <a:effectLst>
-                      <a:outerShdw blurRad="50800" dist="38100" dir="2700000" algn="tl" rotWithShape="0">
-                        <a:srgbClr val="000000">
-                          <a:alpha val="43000"/>
-                        </a:srgbClr>
-                      </a:outerShdw>
-                    </a:effectLst>
-                    <a:extLst>
-                      <a:ext uri="{53640926-AAD7-44D8-BBD7-CCE9431645EC}">
-                        <a14:shadowObscured xmlns:a14="http://schemas.microsoft.com/office/drawing/2010/main"/>
-                      </a:ext>
-                    </a:extLst>
-                  </pic:spPr>
-                </pic:pic>
-              </a:graphicData>
-            </a:graphic>
-          </wp:inline>
-        </w:drawing>
-      </w:r>
-    </w:p>
-    <w:p/>
-    <w:p/>
-    <w:p/>
-    <w:p/>
-    <w:p/>
-    <w:p/>
-    <w:p/>
-    <w:p/>
-    <w:p/>
-    <w:p/>
-    <w:p/>
-    <w:p>
-      <w:pPr>
-        <w:pStyle w:val="Heading1"/>
-      </w:pPr>
-      <w:bookmarkStart w:id="20" w:name="_Toc37595974"/>
-      <w:r>
-        <w:lastRenderedPageBreak/>
-        <w:t>SEQUENCE DIAGRAM</w:t>
-      </w:r>
-      <w:bookmarkEnd w:id="20"/>
-    </w:p>
-    <w:p/>
-    <w:p>
-      <w:pPr>
-        <w:jc w:val="both"/>
-        <w:rPr>
-          <w:rFonts w:ascii="Times New Roman" w:hAnsi="Times New Roman" w:cs="Times New Roman"/>
-          <w:sz w:val="24"/>
-          <w:szCs w:val="24"/>
-        </w:rPr>
-      </w:pPr>
-      <w:r>
-        <w:rPr>
-          <w:rFonts w:ascii="Times New Roman" w:hAnsi="Times New Roman" w:cs="Times New Roman"/>
-          <w:sz w:val="24"/>
-          <w:szCs w:val="24"/>
-        </w:rPr>
-        <w:t>In this diagram, we can see the data is online and offline, and an attacker will try to access to the information and the sensor inform to the administrator to update and change the information and send further.</w:t>
-      </w:r>
-    </w:p>
-    <w:p>
-      <w:pPr>
-        <w:jc w:val="both"/>
-      </w:pPr>
-    </w:p>
-    <w:p>
-      <w:r>
-        <w:rPr>
-          <w:noProof/>
-        </w:rPr>
-        <w:drawing>
-          <wp:inline distT="0" distB="0" distL="0" distR="0" wp14:anchorId="1880F6EF" wp14:editId="268E006C">
-            <wp:extent cx="5433237" cy="3054917"/>
-            <wp:effectExtent l="76200" t="76200" r="129540" b="127000"/>
-            <wp:docPr id="12" name="Picture 12"/>
-            <wp:cNvGraphicFramePr>
-              <a:graphicFrameLocks xmlns:a="http://schemas.openxmlformats.org/drawingml/2006/main" noChangeAspect="1"/>
-            </wp:cNvGraphicFramePr>
-            <a:graphic xmlns:a="http://schemas.openxmlformats.org/drawingml/2006/main">
-              <a:graphicData uri="http://schemas.openxmlformats.org/drawingml/2006/picture">
-                <pic:pic xmlns:pic="http://schemas.openxmlformats.org/drawingml/2006/picture">
-                  <pic:nvPicPr>
-                    <pic:cNvPr id="1" name=""/>
-                    <pic:cNvPicPr/>
-                  </pic:nvPicPr>
-                  <pic:blipFill>
-                    <a:blip r:embed="rId34"/>
-                    <a:stretch>
-                      <a:fillRect/>
-                    </a:stretch>
                   </pic:blipFill>
                   <pic:spPr>
                     <a:xfrm>
                       <a:off x="0" y="0"/>
-                      <a:ext cx="5435800" cy="3056358"/>
+                      <a:ext cx="5443781" cy="2606733"/>
                     </a:xfrm>
                     <a:prstGeom prst="rect">
                       <a:avLst/>
@@ -13811,14 +13054,465 @@
     </w:p>
     <w:p>
       <w:pPr>
+        <w:jc w:val="both"/>
+        <w:rPr>
+          <w:rFonts w:ascii="Times New Roman" w:hAnsi="Times New Roman" w:cs="Times New Roman"/>
+          <w:sz w:val="24"/>
+          <w:szCs w:val="24"/>
+        </w:rPr>
+      </w:pPr>
+    </w:p>
+    <w:p>
+      <w:pPr>
+        <w:jc w:val="both"/>
+        <w:rPr>
+          <w:rFonts w:ascii="Times New Roman" w:hAnsi="Times New Roman" w:cs="Times New Roman"/>
+          <w:sz w:val="24"/>
+          <w:szCs w:val="24"/>
+        </w:rPr>
+      </w:pPr>
+    </w:p>
+    <w:p>
+      <w:pPr>
         <w:pStyle w:val="Heading1"/>
-      </w:pPr>
-      <w:bookmarkStart w:id="21" w:name="_Toc37595975"/>
+        <w:rPr>
+          <w:rFonts w:ascii="Times New Roman" w:hAnsi="Times New Roman" w:cs="Times New Roman"/>
+          <w:sz w:val="24"/>
+          <w:szCs w:val="24"/>
+        </w:rPr>
+      </w:pPr>
+      <w:bookmarkStart w:id="19" w:name="_Toc37698381"/>
+      <w:r>
+        <w:rPr>
+          <w:rFonts w:ascii="Times New Roman" w:hAnsi="Times New Roman" w:cs="Times New Roman"/>
+          <w:sz w:val="24"/>
+          <w:szCs w:val="24"/>
+        </w:rPr>
+        <w:lastRenderedPageBreak/>
+        <w:t>STATE CHART</w:t>
+      </w:r>
+      <w:bookmarkEnd w:id="19"/>
+    </w:p>
+    <w:p>
+      <w:pPr>
+        <w:jc w:val="both"/>
+        <w:rPr>
+          <w:rFonts w:ascii="Times New Roman" w:hAnsi="Times New Roman" w:cs="Times New Roman"/>
+          <w:sz w:val="24"/>
+          <w:szCs w:val="24"/>
+        </w:rPr>
+      </w:pPr>
+    </w:p>
+    <w:p>
+      <w:pPr>
+        <w:jc w:val="both"/>
+        <w:rPr>
+          <w:rFonts w:ascii="Times New Roman" w:hAnsi="Times New Roman" w:cs="Times New Roman"/>
+          <w:sz w:val="24"/>
+          <w:szCs w:val="24"/>
+        </w:rPr>
+      </w:pPr>
+      <w:r>
+        <w:rPr>
+          <w:rFonts w:ascii="Times New Roman" w:hAnsi="Times New Roman" w:cs="Times New Roman"/>
+          <w:sz w:val="24"/>
+          <w:szCs w:val="24"/>
+        </w:rPr>
+        <w:t>In the following diagram we can see the state chart that talks about a Client, Server/Network, a Sensor, Logs (Data), Administrator, an IDS and an Intruder.</w:t>
+      </w:r>
+    </w:p>
+    <w:p>
+      <w:pPr>
+        <w:jc w:val="both"/>
+      </w:pPr>
+      <w:r>
+        <w:rPr>
+          <w:rFonts w:ascii="Times New Roman" w:hAnsi="Times New Roman" w:cs="Times New Roman"/>
+          <w:sz w:val="24"/>
+          <w:szCs w:val="24"/>
+        </w:rPr>
+        <w:t>Here, we are going to secure a data from Intruder.</w:t>
+      </w:r>
+    </w:p>
+    <w:p/>
+    <w:p>
+      <w:pPr>
+        <w:jc w:val="center"/>
+      </w:pPr>
+      <w:r>
+        <w:rPr>
+          <w:noProof/>
+        </w:rPr>
+        <w:drawing>
+          <wp:inline distT="0" distB="0" distL="0" distR="0" wp14:anchorId="672DA5CD" wp14:editId="489DB8EB">
+            <wp:extent cx="5381625" cy="2981742"/>
+            <wp:effectExtent l="76200" t="76200" r="123825" b="142875"/>
+            <wp:docPr id="17" name="Picture 1"/>
+            <wp:cNvGraphicFramePr>
+              <a:graphicFrameLocks xmlns:a="http://schemas.openxmlformats.org/drawingml/2006/main" noChangeAspect="1"/>
+            </wp:cNvGraphicFramePr>
+            <a:graphic xmlns:a="http://schemas.openxmlformats.org/drawingml/2006/main">
+              <a:graphicData uri="http://schemas.openxmlformats.org/drawingml/2006/picture">
+                <pic:pic xmlns:pic="http://schemas.openxmlformats.org/drawingml/2006/picture">
+                  <pic:nvPicPr>
+                    <pic:cNvPr id="2" name="Picture 1"/>
+                    <pic:cNvPicPr>
+                      <a:picLocks noChangeAspect="1"/>
+                    </pic:cNvPicPr>
+                  </pic:nvPicPr>
+                  <pic:blipFill rotWithShape="1">
+                    <a:blip r:embed="rId33"/>
+                    <a:srcRect l="3247" t="2597" r="2620" b="4621"/>
+                    <a:stretch/>
+                  </pic:blipFill>
+                  <pic:spPr>
+                    <a:xfrm>
+                      <a:off x="0" y="0"/>
+                      <a:ext cx="5385430" cy="2983850"/>
+                    </a:xfrm>
+                    <a:prstGeom prst="rect">
+                      <a:avLst/>
+                    </a:prstGeom>
+                    <a:ln w="38100" cap="sq">
+                      <a:solidFill>
+                        <a:srgbClr val="000000"/>
+                      </a:solidFill>
+                      <a:prstDash val="solid"/>
+                      <a:miter lim="800000"/>
+                    </a:ln>
+                    <a:effectLst>
+                      <a:outerShdw blurRad="50800" dist="38100" dir="2700000" algn="tl" rotWithShape="0">
+                        <a:srgbClr val="000000">
+                          <a:alpha val="43000"/>
+                        </a:srgbClr>
+                      </a:outerShdw>
+                    </a:effectLst>
+                  </pic:spPr>
+                </pic:pic>
+              </a:graphicData>
+            </a:graphic>
+          </wp:inline>
+        </w:drawing>
+      </w:r>
+    </w:p>
+    <w:p/>
+    <w:p/>
+    <w:p/>
+    <w:p/>
+    <w:p/>
+    <w:p/>
+    <w:p/>
+    <w:p/>
+    <w:p/>
+    <w:p/>
+    <w:p/>
+    <w:p>
+      <w:pPr>
+        <w:pStyle w:val="Heading1"/>
+      </w:pPr>
+      <w:bookmarkStart w:id="20" w:name="_Toc37698382"/>
+      <w:r>
+        <w:lastRenderedPageBreak/>
+        <w:t>CLASS DIAGRAM</w:t>
+      </w:r>
+      <w:bookmarkEnd w:id="20"/>
+    </w:p>
+    <w:p/>
+    <w:p>
+      <w:pPr>
+        <w:jc w:val="both"/>
+        <w:rPr>
+          <w:rFonts w:ascii="Times New Roman" w:hAnsi="Times New Roman" w:cs="Times New Roman"/>
+          <w:sz w:val="24"/>
+          <w:szCs w:val="24"/>
+        </w:rPr>
+      </w:pPr>
+      <w:r>
+        <w:rPr>
+          <w:rFonts w:ascii="Times New Roman" w:hAnsi="Times New Roman" w:cs="Times New Roman"/>
+          <w:sz w:val="24"/>
+          <w:szCs w:val="24"/>
+        </w:rPr>
+        <w:t>In this diagram we can see every data is connected to agent and administrator.</w:t>
+      </w:r>
+    </w:p>
+    <w:p/>
+    <w:p>
+      <w:pPr>
+        <w:jc w:val="center"/>
+      </w:pPr>
+      <w:r>
+        <w:rPr>
+          <w:noProof/>
+        </w:rPr>
+        <w:drawing>
+          <wp:inline distT="0" distB="0" distL="0" distR="0" wp14:anchorId="126366BB" wp14:editId="7C3DA6C5">
+            <wp:extent cx="4762969" cy="3514725"/>
+            <wp:effectExtent l="76200" t="76200" r="133350" b="123825"/>
+            <wp:docPr id="23" name="Picture 2"/>
+            <wp:cNvGraphicFramePr>
+              <a:graphicFrameLocks xmlns:a="http://schemas.openxmlformats.org/drawingml/2006/main" noChangeAspect="1"/>
+            </wp:cNvGraphicFramePr>
+            <a:graphic xmlns:a="http://schemas.openxmlformats.org/drawingml/2006/main">
+              <a:graphicData uri="http://schemas.openxmlformats.org/drawingml/2006/picture">
+                <pic:pic xmlns:pic="http://schemas.openxmlformats.org/drawingml/2006/picture">
+                  <pic:nvPicPr>
+                    <pic:cNvPr id="3" name="Picture 2"/>
+                    <pic:cNvPicPr>
+                      <a:picLocks noChangeAspect="1"/>
+                    </pic:cNvPicPr>
+                  </pic:nvPicPr>
+                  <pic:blipFill rotWithShape="1">
+                    <a:blip r:embed="rId34"/>
+                    <a:srcRect l="4633" t="4182" r="25485" b="4094"/>
+                    <a:stretch/>
+                  </pic:blipFill>
+                  <pic:spPr>
+                    <a:xfrm>
+                      <a:off x="0" y="0"/>
+                      <a:ext cx="4764851" cy="3516114"/>
+                    </a:xfrm>
+                    <a:prstGeom prst="rect">
+                      <a:avLst/>
+                    </a:prstGeom>
+                    <a:ln w="38100" cap="sq">
+                      <a:solidFill>
+                        <a:srgbClr val="000000"/>
+                      </a:solidFill>
+                      <a:prstDash val="solid"/>
+                      <a:miter lim="800000"/>
+                    </a:ln>
+                    <a:effectLst>
+                      <a:outerShdw blurRad="50800" dist="38100" dir="2700000" algn="tl" rotWithShape="0">
+                        <a:srgbClr val="000000">
+                          <a:alpha val="43000"/>
+                        </a:srgbClr>
+                      </a:outerShdw>
+                    </a:effectLst>
+                  </pic:spPr>
+                </pic:pic>
+              </a:graphicData>
+            </a:graphic>
+          </wp:inline>
+        </w:drawing>
+      </w:r>
+    </w:p>
+    <w:p/>
+    <w:p/>
+    <w:p/>
+    <w:p/>
+    <w:p/>
+    <w:p/>
+    <w:p/>
+    <w:p/>
+    <w:p/>
+    <w:p/>
+    <w:p/>
+    <w:p>
+      <w:pPr>
+        <w:pStyle w:val="Heading1"/>
+      </w:pPr>
+      <w:bookmarkStart w:id="21" w:name="_Toc37698383"/>
+      <w:r>
+        <w:lastRenderedPageBreak/>
+        <w:t>SEQUENCE DIAGRAM</w:t>
+      </w:r>
+      <w:bookmarkEnd w:id="21"/>
+    </w:p>
+    <w:p/>
+    <w:p>
+      <w:pPr>
+        <w:jc w:val="both"/>
+        <w:rPr>
+          <w:rFonts w:ascii="Times New Roman" w:hAnsi="Times New Roman" w:cs="Times New Roman"/>
+          <w:sz w:val="24"/>
+          <w:szCs w:val="24"/>
+        </w:rPr>
+      </w:pPr>
+      <w:r>
+        <w:rPr>
+          <w:rFonts w:ascii="Times New Roman" w:hAnsi="Times New Roman" w:cs="Times New Roman"/>
+          <w:sz w:val="24"/>
+          <w:szCs w:val="24"/>
+        </w:rPr>
+        <w:t>In this diagram, we can see the data is online and offline, and an attacker will try to access to the information and the sensor inform to the administrator to update and change the information and send further.</w:t>
+      </w:r>
+    </w:p>
+    <w:p>
+      <w:pPr>
+        <w:jc w:val="both"/>
+      </w:pPr>
+    </w:p>
+    <w:p>
+      <w:pPr>
+        <w:jc w:val="center"/>
+      </w:pPr>
+      <w:r>
+        <w:rPr>
+          <w:noProof/>
+        </w:rPr>
+        <w:drawing>
+          <wp:inline distT="0" distB="0" distL="0" distR="0" wp14:anchorId="7B1F17B8" wp14:editId="5BBCF230">
+            <wp:extent cx="5572125" cy="3156347"/>
+            <wp:effectExtent l="76200" t="76200" r="123825" b="139700"/>
+            <wp:docPr id="24" name="Picture 3"/>
+            <wp:cNvGraphicFramePr>
+              <a:graphicFrameLocks xmlns:a="http://schemas.openxmlformats.org/drawingml/2006/main" noChangeAspect="1"/>
+            </wp:cNvGraphicFramePr>
+            <a:graphic xmlns:a="http://schemas.openxmlformats.org/drawingml/2006/main">
+              <a:graphicData uri="http://schemas.openxmlformats.org/drawingml/2006/picture">
+                <pic:pic xmlns:pic="http://schemas.openxmlformats.org/drawingml/2006/picture">
+                  <pic:nvPicPr>
+                    <pic:cNvPr id="4" name="Picture 3"/>
+                    <pic:cNvPicPr>
+                      <a:picLocks noChangeAspect="1"/>
+                    </pic:cNvPicPr>
+                  </pic:nvPicPr>
+                  <pic:blipFill rotWithShape="1">
+                    <a:blip r:embed="rId35"/>
+                    <a:srcRect r="739"/>
+                    <a:stretch/>
+                  </pic:blipFill>
+                  <pic:spPr>
+                    <a:xfrm>
+                      <a:off x="0" y="0"/>
+                      <a:ext cx="5573688" cy="3157232"/>
+                    </a:xfrm>
+                    <a:prstGeom prst="rect">
+                      <a:avLst/>
+                    </a:prstGeom>
+                    <a:ln w="38100" cap="sq">
+                      <a:solidFill>
+                        <a:srgbClr val="000000"/>
+                      </a:solidFill>
+                      <a:prstDash val="solid"/>
+                      <a:miter lim="800000"/>
+                    </a:ln>
+                    <a:effectLst>
+                      <a:outerShdw blurRad="50800" dist="38100" dir="2700000" algn="tl" rotWithShape="0">
+                        <a:srgbClr val="000000">
+                          <a:alpha val="43000"/>
+                        </a:srgbClr>
+                      </a:outerShdw>
+                    </a:effectLst>
+                  </pic:spPr>
+                </pic:pic>
+              </a:graphicData>
+            </a:graphic>
+          </wp:inline>
+        </w:drawing>
+      </w:r>
+    </w:p>
+    <w:p>
+      <w:pPr>
+        <w:jc w:val="both"/>
+        <w:rPr>
+          <w:rFonts w:ascii="Times New Roman" w:hAnsi="Times New Roman" w:cs="Times New Roman"/>
+          <w:sz w:val="24"/>
+          <w:szCs w:val="24"/>
+        </w:rPr>
+      </w:pPr>
+    </w:p>
+    <w:p>
+      <w:pPr>
+        <w:jc w:val="both"/>
+        <w:rPr>
+          <w:rFonts w:ascii="Times New Roman" w:hAnsi="Times New Roman" w:cs="Times New Roman"/>
+          <w:sz w:val="24"/>
+          <w:szCs w:val="24"/>
+        </w:rPr>
+      </w:pPr>
+    </w:p>
+    <w:p>
+      <w:pPr>
+        <w:jc w:val="both"/>
+        <w:rPr>
+          <w:rFonts w:ascii="Times New Roman" w:hAnsi="Times New Roman" w:cs="Times New Roman"/>
+          <w:sz w:val="24"/>
+          <w:szCs w:val="24"/>
+        </w:rPr>
+      </w:pPr>
+    </w:p>
+    <w:p>
+      <w:pPr>
+        <w:jc w:val="both"/>
+        <w:rPr>
+          <w:rFonts w:ascii="Times New Roman" w:hAnsi="Times New Roman" w:cs="Times New Roman"/>
+          <w:sz w:val="24"/>
+          <w:szCs w:val="24"/>
+        </w:rPr>
+      </w:pPr>
+    </w:p>
+    <w:p>
+      <w:pPr>
+        <w:jc w:val="both"/>
+        <w:rPr>
+          <w:rFonts w:ascii="Times New Roman" w:hAnsi="Times New Roman" w:cs="Times New Roman"/>
+          <w:sz w:val="24"/>
+          <w:szCs w:val="24"/>
+        </w:rPr>
+      </w:pPr>
+    </w:p>
+    <w:p>
+      <w:pPr>
+        <w:jc w:val="both"/>
+        <w:rPr>
+          <w:rFonts w:ascii="Times New Roman" w:hAnsi="Times New Roman" w:cs="Times New Roman"/>
+          <w:sz w:val="24"/>
+          <w:szCs w:val="24"/>
+        </w:rPr>
+      </w:pPr>
+    </w:p>
+    <w:p>
+      <w:pPr>
+        <w:jc w:val="both"/>
+        <w:rPr>
+          <w:rFonts w:ascii="Times New Roman" w:hAnsi="Times New Roman" w:cs="Times New Roman"/>
+          <w:sz w:val="24"/>
+          <w:szCs w:val="24"/>
+        </w:rPr>
+      </w:pPr>
+    </w:p>
+    <w:p>
+      <w:pPr>
+        <w:jc w:val="both"/>
+        <w:rPr>
+          <w:rFonts w:ascii="Times New Roman" w:hAnsi="Times New Roman" w:cs="Times New Roman"/>
+          <w:sz w:val="24"/>
+          <w:szCs w:val="24"/>
+        </w:rPr>
+      </w:pPr>
+    </w:p>
+    <w:p>
+      <w:pPr>
+        <w:jc w:val="both"/>
+        <w:rPr>
+          <w:rFonts w:ascii="Times New Roman" w:hAnsi="Times New Roman" w:cs="Times New Roman"/>
+          <w:sz w:val="24"/>
+          <w:szCs w:val="24"/>
+        </w:rPr>
+      </w:pPr>
+    </w:p>
+    <w:p>
+      <w:pPr>
+        <w:jc w:val="both"/>
+        <w:rPr>
+          <w:rFonts w:ascii="Times New Roman" w:hAnsi="Times New Roman" w:cs="Times New Roman"/>
+          <w:sz w:val="24"/>
+          <w:szCs w:val="24"/>
+        </w:rPr>
+      </w:pPr>
+    </w:p>
+    <w:p>
+      <w:pPr>
+        <w:pStyle w:val="Heading1"/>
+      </w:pPr>
+      <w:bookmarkStart w:id="22" w:name="_Toc37698384"/>
       <w:r>
         <w:lastRenderedPageBreak/>
         <w:t>AI in Intrusion Detection System</w:t>
       </w:r>
-      <w:bookmarkEnd w:id="21"/>
+      <w:bookmarkEnd w:id="22"/>
     </w:p>
     <w:p>
       <w:pPr>
@@ -13921,11 +13615,11 @@
       <w:pPr>
         <w:pStyle w:val="Heading2"/>
       </w:pPr>
-      <w:bookmarkStart w:id="22" w:name="_Toc37595976"/>
+      <w:bookmarkStart w:id="23" w:name="_Toc37698385"/>
       <w:r>
         <w:t>IDS implementation using AI</w:t>
       </w:r>
-      <w:bookmarkEnd w:id="22"/>
+      <w:bookmarkEnd w:id="23"/>
     </w:p>
     <w:p>
       <w:pPr>
@@ -13948,7 +13642,7 @@
         </w:rPr>
         <w:t>Artificial intelligence has been widely used in decision-making system and for the classification in </w:t>
       </w:r>
-      <w:hyperlink r:id="rId35" w:history="1">
+      <w:hyperlink r:id="rId36" w:history="1">
         <w:r>
           <w:rPr>
             <w:rStyle w:val="Hyperlink"/>
@@ -13972,7 +13666,7 @@
         </w:rPr>
         <w:t> applications. It is utilized in various </w:t>
       </w:r>
-      <w:hyperlink r:id="rId36" w:history="1">
+      <w:hyperlink r:id="rId37" w:history="1">
         <w:r>
           <w:rPr>
             <w:rStyle w:val="Hyperlink"/>
@@ -14007,7 +13701,7 @@
         </w:rPr>
         <w:t xml:space="preserve"> including </w:t>
       </w:r>
-      <w:hyperlink r:id="rId37" w:history="1">
+      <w:hyperlink r:id="rId38" w:history="1">
         <w:r>
           <w:rPr>
             <w:rStyle w:val="Hyperlink"/>
@@ -14080,7 +13774,7 @@
     </w:p>
     <w:p>
       <w:pPr>
-        <w:jc w:val="both"/>
+        <w:jc w:val="center"/>
       </w:pPr>
       <w:r>
         <w:rPr>
@@ -14102,7 +13796,7 @@
                     <pic:cNvPicPr/>
                   </pic:nvPicPr>
                   <pic:blipFill rotWithShape="1">
-                    <a:blip r:embed="rId38"/>
+                    <a:blip r:embed="rId39"/>
                     <a:srcRect l="4638" t="1980" r="1094" b="8278"/>
                     <a:stretch/>
                   </pic:blipFill>
@@ -14145,16 +13839,215 @@
       <w:pPr>
         <w:jc w:val="both"/>
       </w:pPr>
+    </w:p>
+    <w:p>
+      <w:pPr>
+        <w:jc w:val="center"/>
+      </w:pPr>
       <w:r>
         <w:rPr>
           <w:noProof/>
         </w:rPr>
         <w:lastRenderedPageBreak/>
         <w:drawing>
-          <wp:inline distT="0" distB="0" distL="0" distR="0" wp14:anchorId="0D10F29D" wp14:editId="5E382230">
-            <wp:extent cx="5433060" cy="2974566"/>
-            <wp:effectExtent l="76200" t="76200" r="129540" b="130810"/>
-            <wp:docPr id="20" name="Picture 20"/>
+          <wp:inline distT="0" distB="0" distL="0" distR="0" wp14:anchorId="7B1977CB" wp14:editId="358963F0">
+            <wp:extent cx="5943600" cy="2665095"/>
+            <wp:effectExtent l="76200" t="76200" r="133350" b="135255"/>
+            <wp:docPr id="25" name="Picture 3"/>
+            <wp:cNvGraphicFramePr>
+              <a:graphicFrameLocks xmlns:a="http://schemas.openxmlformats.org/drawingml/2006/main" noChangeAspect="1"/>
+            </wp:cNvGraphicFramePr>
+            <a:graphic xmlns:a="http://schemas.openxmlformats.org/drawingml/2006/main">
+              <a:graphicData uri="http://schemas.openxmlformats.org/drawingml/2006/picture">
+                <pic:pic xmlns:pic="http://schemas.openxmlformats.org/drawingml/2006/picture">
+                  <pic:nvPicPr>
+                    <pic:cNvPr id="4" name="Picture 3"/>
+                    <pic:cNvPicPr>
+                      <a:picLocks noChangeAspect="1"/>
+                    </pic:cNvPicPr>
+                  </pic:nvPicPr>
+                  <pic:blipFill rotWithShape="1">
+                    <a:blip r:embed="rId40"/>
+                    <a:srcRect l="2258" t="2949" r="1926" b="20642"/>
+                    <a:stretch/>
+                  </pic:blipFill>
+                  <pic:spPr>
+                    <a:xfrm>
+                      <a:off x="0" y="0"/>
+                      <a:ext cx="5943600" cy="2665095"/>
+                    </a:xfrm>
+                    <a:prstGeom prst="rect">
+                      <a:avLst/>
+                    </a:prstGeom>
+                    <a:ln w="38100" cap="sq">
+                      <a:solidFill>
+                        <a:srgbClr val="000000"/>
+                      </a:solidFill>
+                      <a:prstDash val="solid"/>
+                      <a:miter lim="800000"/>
+                    </a:ln>
+                    <a:effectLst>
+                      <a:outerShdw blurRad="50800" dist="38100" dir="2700000" algn="tl" rotWithShape="0">
+                        <a:srgbClr val="000000">
+                          <a:alpha val="43000"/>
+                        </a:srgbClr>
+                      </a:outerShdw>
+                    </a:effectLst>
+                  </pic:spPr>
+                </pic:pic>
+              </a:graphicData>
+            </a:graphic>
+          </wp:inline>
+        </w:drawing>
+      </w:r>
+    </w:p>
+    <w:p>
+      <w:pPr>
+        <w:jc w:val="center"/>
+      </w:pPr>
+    </w:p>
+    <w:p>
+      <w:pPr>
+        <w:jc w:val="center"/>
+      </w:pPr>
+      <w:r>
+        <w:rPr>
+          <w:noProof/>
+        </w:rPr>
+        <w:drawing>
+          <wp:inline distT="0" distB="0" distL="0" distR="0" wp14:anchorId="0DAC2D0B" wp14:editId="49E3B97F">
+            <wp:extent cx="4162425" cy="3243223"/>
+            <wp:effectExtent l="76200" t="76200" r="123825" b="128905"/>
+            <wp:docPr id="26" name="Picture 2"/>
+            <wp:cNvGraphicFramePr>
+              <a:graphicFrameLocks xmlns:a="http://schemas.openxmlformats.org/drawingml/2006/main" noChangeAspect="1"/>
+            </wp:cNvGraphicFramePr>
+            <a:graphic xmlns:a="http://schemas.openxmlformats.org/drawingml/2006/main">
+              <a:graphicData uri="http://schemas.openxmlformats.org/drawingml/2006/picture">
+                <pic:pic xmlns:pic="http://schemas.openxmlformats.org/drawingml/2006/picture">
+                  <pic:nvPicPr>
+                    <pic:cNvPr id="3" name="Picture 2"/>
+                    <pic:cNvPicPr>
+                      <a:picLocks noChangeAspect="1"/>
+                    </pic:cNvPicPr>
+                  </pic:nvPicPr>
+                  <pic:blipFill rotWithShape="1">
+                    <a:blip r:embed="rId41"/>
+                    <a:srcRect t="7174" r="34196" b="1629"/>
+                    <a:stretch/>
+                  </pic:blipFill>
+                  <pic:spPr>
+                    <a:xfrm>
+                      <a:off x="0" y="0"/>
+                      <a:ext cx="4163074" cy="3243729"/>
+                    </a:xfrm>
+                    <a:prstGeom prst="rect">
+                      <a:avLst/>
+                    </a:prstGeom>
+                    <a:ln w="38100" cap="sq">
+                      <a:solidFill>
+                        <a:srgbClr val="000000"/>
+                      </a:solidFill>
+                      <a:prstDash val="solid"/>
+                      <a:miter lim="800000"/>
+                    </a:ln>
+                    <a:effectLst>
+                      <a:outerShdw blurRad="50800" dist="38100" dir="2700000" algn="tl" rotWithShape="0">
+                        <a:srgbClr val="000000">
+                          <a:alpha val="43000"/>
+                        </a:srgbClr>
+                      </a:outerShdw>
+                    </a:effectLst>
+                  </pic:spPr>
+                </pic:pic>
+              </a:graphicData>
+            </a:graphic>
+          </wp:inline>
+        </w:drawing>
+      </w:r>
+    </w:p>
+    <w:p/>
+    <w:p/>
+    <w:p/>
+    <w:p/>
+    <w:p>
+      <w:pPr>
+        <w:pStyle w:val="Heading1"/>
+      </w:pPr>
+      <w:bookmarkStart w:id="24" w:name="_Toc37698386"/>
+      <w:r>
+        <w:lastRenderedPageBreak/>
+        <w:t>I</w:t>
+      </w:r>
+      <w:r>
+        <w:rPr>
+          <w:shd w:val="clear" w:color="auto" w:fill="FFFFFF"/>
+        </w:rPr>
+        <w:t>ntrusion Detection and Prevention Systems (</w:t>
+      </w:r>
+      <w:r>
+        <w:rPr>
+          <w:bCs/>
+          <w:shd w:val="clear" w:color="auto" w:fill="FFFFFF"/>
+        </w:rPr>
+        <w:t>IDPS</w:t>
+      </w:r>
+      <w:r>
+        <w:rPr>
+          <w:shd w:val="clear" w:color="auto" w:fill="FFFFFF"/>
+        </w:rPr>
+        <w:t>)</w:t>
+      </w:r>
+      <w:bookmarkEnd w:id="24"/>
+    </w:p>
+    <w:p/>
+    <w:p>
+      <w:pPr>
+        <w:rPr>
+          <w:rFonts w:ascii="Times New Roman" w:hAnsi="Times New Roman" w:cs="Times New Roman"/>
+          <w:sz w:val="24"/>
+          <w:szCs w:val="24"/>
+        </w:rPr>
+      </w:pPr>
+      <w:r>
+        <w:rPr>
+          <w:rFonts w:ascii="Times New Roman" w:hAnsi="Times New Roman" w:cs="Times New Roman"/>
+          <w:sz w:val="24"/>
+          <w:szCs w:val="24"/>
+        </w:rPr>
+        <w:t>IDPS components, including sensors</w:t>
+      </w:r>
+      <w:r>
+        <w:rPr>
+          <w:rFonts w:ascii="Times New Roman" w:hAnsi="Times New Roman" w:cs="Times New Roman"/>
+          <w:sz w:val="24"/>
+          <w:szCs w:val="24"/>
+        </w:rPr>
+        <w:t xml:space="preserve"> (alarm)</w:t>
+      </w:r>
+      <w:r>
+        <w:rPr>
+          <w:rFonts w:ascii="Times New Roman" w:hAnsi="Times New Roman" w:cs="Times New Roman"/>
+          <w:sz w:val="24"/>
+          <w:szCs w:val="24"/>
+        </w:rPr>
+        <w:t>, event databases, and management consoles must integrate with a network-wide monitoring capability.</w:t>
+      </w:r>
+    </w:p>
+    <w:p/>
+    <w:p>
+      <w:pPr>
+        <w:jc w:val="center"/>
+      </w:pPr>
+      <w:r>
+        <w:rPr>
+          <w:noProof/>
+        </w:rPr>
+        <w:drawing>
+          <wp:inline distT="0" distB="0" distL="0" distR="0" wp14:anchorId="102EAF1F" wp14:editId="6A00FAB9">
+            <wp:extent cx="5234940" cy="2932938"/>
+            <wp:effectExtent l="76200" t="76200" r="137160" b="134620"/>
+            <wp:docPr id="22" name="Picture 22"/>
             <wp:cNvGraphicFramePr>
               <a:graphicFrameLocks xmlns:a="http://schemas.openxmlformats.org/drawingml/2006/main" noChangeAspect="1"/>
             </wp:cNvGraphicFramePr>
@@ -14166,14 +14059,14 @@
                     <pic:cNvPicPr/>
                   </pic:nvPicPr>
                   <pic:blipFill rotWithShape="1">
-                    <a:blip r:embed="rId39"/>
-                    <a:srcRect l="1968" b="4529"/>
+                    <a:blip r:embed="rId42"/>
+                    <a:srcRect l="1609" t="2228" r="3559" b="3264"/>
                     <a:stretch/>
                   </pic:blipFill>
                   <pic:spPr bwMode="auto">
                     <a:xfrm>
                       <a:off x="0" y="0"/>
-                      <a:ext cx="5439455" cy="2978067"/>
+                      <a:ext cx="5239365" cy="2935417"/>
                     </a:xfrm>
                     <a:prstGeom prst="rect">
                       <a:avLst/>
@@ -14205,349 +14098,127 @@
         </w:drawing>
       </w:r>
     </w:p>
-    <w:p>
-      <w:pPr>
-        <w:jc w:val="both"/>
-      </w:pPr>
-    </w:p>
-    <w:p>
-      <w:pPr>
-        <w:jc w:val="both"/>
-      </w:pPr>
-      <w:r>
-        <w:rPr>
-          <w:noProof/>
-        </w:rPr>
-        <w:drawing>
-          <wp:inline distT="0" distB="0" distL="0" distR="0" wp14:anchorId="2A848244" wp14:editId="38863868">
-            <wp:extent cx="5454502" cy="2820163"/>
-            <wp:effectExtent l="76200" t="76200" r="127635" b="132715"/>
-            <wp:docPr id="21" name="Picture 21"/>
-            <wp:cNvGraphicFramePr>
-              <a:graphicFrameLocks xmlns:a="http://schemas.openxmlformats.org/drawingml/2006/main" noChangeAspect="1"/>
-            </wp:cNvGraphicFramePr>
-            <a:graphic xmlns:a="http://schemas.openxmlformats.org/drawingml/2006/main">
-              <a:graphicData uri="http://schemas.openxmlformats.org/drawingml/2006/picture">
-                <pic:pic xmlns:pic="http://schemas.openxmlformats.org/drawingml/2006/picture">
-                  <pic:nvPicPr>
-                    <pic:cNvPr id="1" name=""/>
-                    <pic:cNvPicPr/>
-                  </pic:nvPicPr>
-                  <pic:blipFill rotWithShape="1">
-                    <a:blip r:embed="rId40"/>
-                    <a:srcRect t="6682" b="1348"/>
-                    <a:stretch/>
-                  </pic:blipFill>
-                  <pic:spPr bwMode="auto">
-                    <a:xfrm>
-                      <a:off x="0" y="0"/>
-                      <a:ext cx="5466910" cy="2826578"/>
-                    </a:xfrm>
-                    <a:prstGeom prst="rect">
-                      <a:avLst/>
-                    </a:prstGeom>
-                    <a:ln w="38100" cap="sq">
-                      <a:solidFill>
-                        <a:srgbClr val="000000"/>
-                      </a:solidFill>
-                      <a:prstDash val="solid"/>
-                      <a:miter lim="800000"/>
-                    </a:ln>
-                    <a:effectLst>
-                      <a:outerShdw blurRad="50800" dist="38100" dir="2700000" algn="tl" rotWithShape="0">
-                        <a:srgbClr val="000000">
-                          <a:alpha val="43000"/>
-                        </a:srgbClr>
-                      </a:outerShdw>
-                    </a:effectLst>
-                    <a:extLst>
-                      <a:ext uri="{53640926-AAD7-44D8-BBD7-CCE9431645EC}">
-                        <a14:shadowObscured xmlns:a14="http://schemas.microsoft.com/office/drawing/2010/main"/>
-                      </a:ext>
-                    </a:extLst>
-                  </pic:spPr>
-                </pic:pic>
-              </a:graphicData>
-            </a:graphic>
-          </wp:inline>
-        </w:drawing>
-      </w:r>
-    </w:p>
     <w:p/>
-    <w:p/>
-    <w:p/>
-    <w:p/>
-    <w:p/>
+    <w:p>
+      <w:pPr>
+        <w:jc w:val="both"/>
+        <w:rPr>
+          <w:rFonts w:ascii="Times New Roman" w:hAnsi="Times New Roman" w:cs="Times New Roman"/>
+          <w:sz w:val="24"/>
+          <w:szCs w:val="24"/>
+        </w:rPr>
+      </w:pPr>
+    </w:p>
+    <w:p>
+      <w:pPr>
+        <w:jc w:val="both"/>
+        <w:rPr>
+          <w:rFonts w:ascii="Times New Roman" w:hAnsi="Times New Roman" w:cs="Times New Roman"/>
+          <w:sz w:val="24"/>
+          <w:szCs w:val="24"/>
+        </w:rPr>
+      </w:pPr>
+    </w:p>
+    <w:p>
+      <w:pPr>
+        <w:jc w:val="both"/>
+        <w:rPr>
+          <w:rFonts w:ascii="Times New Roman" w:hAnsi="Times New Roman" w:cs="Times New Roman"/>
+          <w:sz w:val="24"/>
+          <w:szCs w:val="24"/>
+        </w:rPr>
+      </w:pPr>
+    </w:p>
+    <w:p>
+      <w:pPr>
+        <w:jc w:val="both"/>
+        <w:rPr>
+          <w:rFonts w:ascii="Times New Roman" w:hAnsi="Times New Roman" w:cs="Times New Roman"/>
+          <w:sz w:val="24"/>
+          <w:szCs w:val="24"/>
+        </w:rPr>
+      </w:pPr>
+    </w:p>
+    <w:p>
+      <w:pPr>
+        <w:jc w:val="both"/>
+        <w:rPr>
+          <w:rFonts w:ascii="Times New Roman" w:hAnsi="Times New Roman" w:cs="Times New Roman"/>
+          <w:sz w:val="24"/>
+          <w:szCs w:val="24"/>
+        </w:rPr>
+      </w:pPr>
+    </w:p>
+    <w:p>
+      <w:pPr>
+        <w:jc w:val="both"/>
+        <w:rPr>
+          <w:rFonts w:ascii="Times New Roman" w:hAnsi="Times New Roman" w:cs="Times New Roman"/>
+          <w:sz w:val="24"/>
+          <w:szCs w:val="24"/>
+        </w:rPr>
+      </w:pPr>
+    </w:p>
+    <w:p>
+      <w:pPr>
+        <w:jc w:val="both"/>
+        <w:rPr>
+          <w:rFonts w:ascii="Times New Roman" w:hAnsi="Times New Roman" w:cs="Times New Roman"/>
+          <w:sz w:val="24"/>
+          <w:szCs w:val="24"/>
+        </w:rPr>
+      </w:pPr>
+    </w:p>
+    <w:p>
+      <w:pPr>
+        <w:jc w:val="both"/>
+        <w:rPr>
+          <w:rFonts w:ascii="Times New Roman" w:hAnsi="Times New Roman" w:cs="Times New Roman"/>
+          <w:sz w:val="24"/>
+          <w:szCs w:val="24"/>
+        </w:rPr>
+      </w:pPr>
+    </w:p>
+    <w:p>
+      <w:pPr>
+        <w:jc w:val="both"/>
+        <w:rPr>
+          <w:rFonts w:ascii="Times New Roman" w:hAnsi="Times New Roman" w:cs="Times New Roman"/>
+          <w:sz w:val="24"/>
+          <w:szCs w:val="24"/>
+        </w:rPr>
+      </w:pPr>
+    </w:p>
+    <w:p>
+      <w:pPr>
+        <w:jc w:val="both"/>
+        <w:rPr>
+          <w:rFonts w:ascii="Times New Roman" w:hAnsi="Times New Roman" w:cs="Times New Roman"/>
+          <w:sz w:val="24"/>
+          <w:szCs w:val="24"/>
+        </w:rPr>
+      </w:pPr>
+    </w:p>
+    <w:p>
+      <w:pPr>
+        <w:jc w:val="both"/>
+        <w:rPr>
+          <w:rFonts w:ascii="Times New Roman" w:hAnsi="Times New Roman" w:cs="Times New Roman"/>
+          <w:sz w:val="24"/>
+          <w:szCs w:val="24"/>
+        </w:rPr>
+      </w:pPr>
+    </w:p>
     <w:p>
       <w:pPr>
         <w:pStyle w:val="Heading1"/>
       </w:pPr>
-      <w:bookmarkStart w:id="23" w:name="_Toc37595977"/>
-      <w:r>
-        <w:lastRenderedPageBreak/>
-        <w:t>I</w:t>
-      </w:r>
-      <w:r>
-        <w:rPr>
-          <w:shd w:val="clear" w:color="auto" w:fill="FFFFFF"/>
-        </w:rPr>
-        <w:t xml:space="preserve">ntrusion Detection and </w:t>
-      </w:r>
-      <w:r>
-        <w:rPr>
-          <w:shd w:val="clear" w:color="auto" w:fill="FFFFFF"/>
-        </w:rPr>
-        <w:t>P</w:t>
-      </w:r>
-      <w:r>
-        <w:rPr>
-          <w:shd w:val="clear" w:color="auto" w:fill="FFFFFF"/>
-        </w:rPr>
-        <w:t xml:space="preserve">revention </w:t>
-      </w:r>
-      <w:r>
-        <w:rPr>
-          <w:shd w:val="clear" w:color="auto" w:fill="FFFFFF"/>
-        </w:rPr>
-        <w:t>S</w:t>
-      </w:r>
-      <w:r>
-        <w:rPr>
-          <w:shd w:val="clear" w:color="auto" w:fill="FFFFFF"/>
-        </w:rPr>
-        <w:t>ystems (</w:t>
-      </w:r>
-      <w:r>
-        <w:rPr>
-          <w:bCs/>
-          <w:shd w:val="clear" w:color="auto" w:fill="FFFFFF"/>
-        </w:rPr>
-        <w:t>IDPS</w:t>
-      </w:r>
-      <w:r>
-        <w:rPr>
-          <w:shd w:val="clear" w:color="auto" w:fill="FFFFFF"/>
-        </w:rPr>
-        <w:t>)</w:t>
-      </w:r>
-      <w:bookmarkEnd w:id="23"/>
-    </w:p>
-    <w:p/>
-    <w:p>
-      <w:pPr>
-        <w:rPr>
-          <w:rFonts w:ascii="Times New Roman" w:hAnsi="Times New Roman" w:cs="Times New Roman"/>
-          <w:sz w:val="24"/>
-          <w:szCs w:val="24"/>
-        </w:rPr>
-      </w:pPr>
-      <w:r>
-        <w:rPr>
-          <w:rFonts w:ascii="Times New Roman" w:hAnsi="Times New Roman" w:cs="Times New Roman"/>
-          <w:sz w:val="24"/>
-          <w:szCs w:val="24"/>
-        </w:rPr>
-        <w:t>IDPS components, including sensors</w:t>
-      </w:r>
-      <w:r>
-        <w:rPr>
-          <w:rFonts w:ascii="Times New Roman" w:hAnsi="Times New Roman" w:cs="Times New Roman"/>
-          <w:sz w:val="24"/>
-          <w:szCs w:val="24"/>
-        </w:rPr>
-        <w:t xml:space="preserve"> (alarm)</w:t>
-      </w:r>
-      <w:r>
-        <w:rPr>
-          <w:rFonts w:ascii="Times New Roman" w:hAnsi="Times New Roman" w:cs="Times New Roman"/>
-          <w:sz w:val="24"/>
-          <w:szCs w:val="24"/>
-        </w:rPr>
-        <w:t>, event databases, and management consoles must integrate with a network-wide monitoring capability.</w:t>
-      </w:r>
-    </w:p>
-    <w:p/>
-    <w:p>
-      <w:r>
-        <w:rPr>
-          <w:noProof/>
-        </w:rPr>
-        <w:drawing>
-          <wp:inline distT="0" distB="0" distL="0" distR="0" wp14:anchorId="102EAF1F" wp14:editId="6A00FAB9">
-            <wp:extent cx="5635256" cy="3157220"/>
-            <wp:effectExtent l="76200" t="76200" r="137160" b="138430"/>
-            <wp:docPr id="22" name="Picture 22"/>
-            <wp:cNvGraphicFramePr>
-              <a:graphicFrameLocks xmlns:a="http://schemas.openxmlformats.org/drawingml/2006/main" noChangeAspect="1"/>
-            </wp:cNvGraphicFramePr>
-            <a:graphic xmlns:a="http://schemas.openxmlformats.org/drawingml/2006/main">
-              <a:graphicData uri="http://schemas.openxmlformats.org/drawingml/2006/picture">
-                <pic:pic xmlns:pic="http://schemas.openxmlformats.org/drawingml/2006/picture">
-                  <pic:nvPicPr>
-                    <pic:cNvPr id="1" name=""/>
-                    <pic:cNvPicPr/>
-                  </pic:nvPicPr>
-                  <pic:blipFill rotWithShape="1">
-                    <a:blip r:embed="rId41"/>
-                    <a:srcRect l="1609" t="2228" r="3559" b="3264"/>
-                    <a:stretch/>
-                  </pic:blipFill>
-                  <pic:spPr bwMode="auto">
-                    <a:xfrm>
-                      <a:off x="0" y="0"/>
-                      <a:ext cx="5636397" cy="3157859"/>
-                    </a:xfrm>
-                    <a:prstGeom prst="rect">
-                      <a:avLst/>
-                    </a:prstGeom>
-                    <a:ln w="38100" cap="sq">
-                      <a:solidFill>
-                        <a:srgbClr val="000000"/>
-                      </a:solidFill>
-                      <a:prstDash val="solid"/>
-                      <a:miter lim="800000"/>
-                    </a:ln>
-                    <a:effectLst>
-                      <a:outerShdw blurRad="50800" dist="38100" dir="2700000" algn="tl" rotWithShape="0">
-                        <a:srgbClr val="000000">
-                          <a:alpha val="43000"/>
-                        </a:srgbClr>
-                      </a:outerShdw>
-                    </a:effectLst>
-                    <a:extLst>
-                      <a:ext uri="{53640926-AAD7-44D8-BBD7-CCE9431645EC}">
-                        <a14:shadowObscured xmlns:a14="http://schemas.microsoft.com/office/drawing/2010/main"/>
-                      </a:ext>
-                    </a:extLst>
-                  </pic:spPr>
-                </pic:pic>
-              </a:graphicData>
-            </a:graphic>
-          </wp:inline>
-        </w:drawing>
-      </w:r>
-    </w:p>
-    <w:p/>
-    <w:p>
-      <w:pPr>
-        <w:jc w:val="both"/>
-        <w:rPr>
-          <w:rFonts w:ascii="Times New Roman" w:hAnsi="Times New Roman" w:cs="Times New Roman"/>
-          <w:sz w:val="24"/>
-          <w:szCs w:val="24"/>
-        </w:rPr>
-      </w:pPr>
-    </w:p>
-    <w:p>
-      <w:pPr>
-        <w:jc w:val="both"/>
-        <w:rPr>
-          <w:rFonts w:ascii="Times New Roman" w:hAnsi="Times New Roman" w:cs="Times New Roman"/>
-          <w:sz w:val="24"/>
-          <w:szCs w:val="24"/>
-        </w:rPr>
-      </w:pPr>
-    </w:p>
-    <w:p>
-      <w:pPr>
-        <w:jc w:val="both"/>
-        <w:rPr>
-          <w:rFonts w:ascii="Times New Roman" w:hAnsi="Times New Roman" w:cs="Times New Roman"/>
-          <w:sz w:val="24"/>
-          <w:szCs w:val="24"/>
-        </w:rPr>
-      </w:pPr>
-    </w:p>
-    <w:p>
-      <w:pPr>
-        <w:jc w:val="both"/>
-        <w:rPr>
-          <w:rFonts w:ascii="Times New Roman" w:hAnsi="Times New Roman" w:cs="Times New Roman"/>
-          <w:sz w:val="24"/>
-          <w:szCs w:val="24"/>
-        </w:rPr>
-      </w:pPr>
-    </w:p>
-    <w:p>
-      <w:pPr>
-        <w:jc w:val="both"/>
-        <w:rPr>
-          <w:rFonts w:ascii="Times New Roman" w:hAnsi="Times New Roman" w:cs="Times New Roman"/>
-          <w:sz w:val="24"/>
-          <w:szCs w:val="24"/>
-        </w:rPr>
-      </w:pPr>
-    </w:p>
-    <w:p>
-      <w:pPr>
-        <w:jc w:val="both"/>
-        <w:rPr>
-          <w:rFonts w:ascii="Times New Roman" w:hAnsi="Times New Roman" w:cs="Times New Roman"/>
-          <w:sz w:val="24"/>
-          <w:szCs w:val="24"/>
-        </w:rPr>
-      </w:pPr>
-    </w:p>
-    <w:p>
-      <w:pPr>
-        <w:jc w:val="both"/>
-        <w:rPr>
-          <w:rFonts w:ascii="Times New Roman" w:hAnsi="Times New Roman" w:cs="Times New Roman"/>
-          <w:sz w:val="24"/>
-          <w:szCs w:val="24"/>
-        </w:rPr>
-      </w:pPr>
-    </w:p>
-    <w:p>
-      <w:pPr>
-        <w:jc w:val="both"/>
-        <w:rPr>
-          <w:rFonts w:ascii="Times New Roman" w:hAnsi="Times New Roman" w:cs="Times New Roman"/>
-          <w:sz w:val="24"/>
-          <w:szCs w:val="24"/>
-        </w:rPr>
-      </w:pPr>
-    </w:p>
-    <w:p>
-      <w:pPr>
-        <w:jc w:val="both"/>
-        <w:rPr>
-          <w:rFonts w:ascii="Times New Roman" w:hAnsi="Times New Roman" w:cs="Times New Roman"/>
-          <w:sz w:val="24"/>
-          <w:szCs w:val="24"/>
-        </w:rPr>
-      </w:pPr>
-    </w:p>
-    <w:p>
-      <w:pPr>
-        <w:jc w:val="both"/>
-        <w:rPr>
-          <w:rFonts w:ascii="Times New Roman" w:hAnsi="Times New Roman" w:cs="Times New Roman"/>
-          <w:sz w:val="24"/>
-          <w:szCs w:val="24"/>
-        </w:rPr>
-      </w:pPr>
-    </w:p>
-    <w:p>
-      <w:pPr>
-        <w:jc w:val="both"/>
-        <w:rPr>
-          <w:rFonts w:ascii="Times New Roman" w:hAnsi="Times New Roman" w:cs="Times New Roman"/>
-          <w:sz w:val="24"/>
-          <w:szCs w:val="24"/>
-        </w:rPr>
-      </w:pPr>
-    </w:p>
-    <w:p>
-      <w:pPr>
-        <w:pStyle w:val="Heading1"/>
-      </w:pPr>
-      <w:bookmarkStart w:id="24" w:name="_Toc37595978"/>
+      <w:bookmarkStart w:id="25" w:name="_Toc37698387"/>
       <w:r>
         <w:lastRenderedPageBreak/>
         <w:t>REFERENCES</w:t>
       </w:r>
-      <w:bookmarkEnd w:id="24"/>
+      <w:bookmarkEnd w:id="25"/>
     </w:p>
     <w:p>
       <w:pPr>
@@ -14563,7 +14234,7 @@
           <w:szCs w:val="24"/>
         </w:rPr>
       </w:pPr>
-      <w:hyperlink r:id="rId42" w:anchor="anchor1" w:history="1">
+      <w:hyperlink r:id="rId43" w:anchor="anchor1" w:history="1">
         <w:r>
           <w:rPr>
             <w:rStyle w:val="Hyperlink"/>
@@ -14589,7 +14260,7 @@
           <w:szCs w:val="24"/>
         </w:rPr>
       </w:pPr>
-      <w:hyperlink r:id="rId43" w:history="1">
+      <w:hyperlink r:id="rId44" w:history="1">
         <w:r>
           <w:rPr>
             <w:rStyle w:val="Hyperlink"/>
@@ -14615,7 +14286,7 @@
           <w:szCs w:val="24"/>
         </w:rPr>
       </w:pPr>
-      <w:hyperlink r:id="rId44" w:history="1">
+      <w:hyperlink r:id="rId45" w:history="1">
         <w:r>
           <w:rPr>
             <w:rStyle w:val="Hyperlink"/>
@@ -14641,7 +14312,7 @@
           <w:szCs w:val="24"/>
         </w:rPr>
       </w:pPr>
-      <w:hyperlink r:id="rId45" w:history="1">
+      <w:hyperlink r:id="rId46" w:history="1">
         <w:r>
           <w:rPr>
             <w:rStyle w:val="Hyperlink"/>
@@ -14667,7 +14338,7 @@
           <w:szCs w:val="24"/>
         </w:rPr>
       </w:pPr>
-      <w:hyperlink r:id="rId46" w:history="1">
+      <w:hyperlink r:id="rId47" w:history="1">
         <w:r>
           <w:rPr>
             <w:rStyle w:val="Hyperlink"/>
@@ -14708,7 +14379,7 @@
           <w:szCs w:val="24"/>
         </w:rPr>
       </w:pPr>
-      <w:bookmarkStart w:id="25" w:name="_Toc37595979"/>
+      <w:bookmarkStart w:id="26" w:name="_Toc37698388"/>
       <w:r>
         <w:rPr>
           <w:rStyle w:val="Heading1Char"/>
@@ -14733,7 +14404,7 @@
         </w:rPr>
         <w:t>UB</w:t>
       </w:r>
-      <w:bookmarkEnd w:id="25"/>
+      <w:bookmarkEnd w:id="26"/>
     </w:p>
     <w:p>
       <w:pPr>
@@ -14767,7 +14438,7 @@
         </w:rPr>
         <w:t xml:space="preserve"> Sharma – </w:t>
       </w:r>
-      <w:hyperlink r:id="rId47" w:history="1">
+      <w:hyperlink r:id="rId48" w:history="1">
         <w:r>
           <w:rPr>
             <w:rStyle w:val="Hyperlink"/>
@@ -14811,7 +14482,7 @@
         </w:rPr>
         <w:t xml:space="preserve"> Gupta – </w:t>
       </w:r>
-      <w:hyperlink r:id="rId48" w:history="1">
+      <w:hyperlink r:id="rId49" w:history="1">
         <w:r>
           <w:rPr>
             <w:rStyle w:val="Hyperlink"/>
@@ -17198,7 +16869,7 @@
 </file>
 
 <file path=customXml/itemProps1.xml><?xml version="1.0" encoding="utf-8"?>
-<ds:datastoreItem xmlns:ds="http://schemas.openxmlformats.org/officeDocument/2006/customXml" ds:itemID="{4455D391-BE2D-4381-BE50-CC0F2BBF662A}">
+<ds:datastoreItem xmlns:ds="http://schemas.openxmlformats.org/officeDocument/2006/customXml" ds:itemID="{8629BCB7-44C5-4B9E-96AE-57AF953D24A5}">
   <ds:schemaRefs>
     <ds:schemaRef ds:uri="http://schemas.openxmlformats.org/officeDocument/2006/bibliography"/>
   </ds:schemaRefs>

</xml_diff>